<commit_message>
Intro de 2.Descripción de proyecto (SRS)
</commit_message>
<xml_diff>
--- a/SRS/2. Descripción general (TERMINADO).docx
+++ b/SRS/2. Descripción general (TERMINADO).docx
@@ -1,6 +1,6 @@
 
 <file path=word/document.xml><?xml version="1.0" encoding="utf-8"?>
-<w:document xmlns:wpc="http://schemas.microsoft.com/office/word/2010/wordprocessingCanvas" xmlns:cx="http://schemas.microsoft.com/office/drawing/2014/chartex" xmlns:cx1="http://schemas.microsoft.com/office/drawing/2015/9/8/chartex" xmlns:cx2="http://schemas.microsoft.com/office/drawing/2015/10/21/chartex" xmlns:cx3="http://schemas.microsoft.com/office/drawing/2016/5/9/chartex" xmlns:cx4="http://schemas.microsoft.com/office/drawing/2016/5/10/chartex" xmlns:cx5="http://schemas.microsoft.com/office/drawing/2016/5/11/chartex" xmlns:cx6="http://schemas.microsoft.com/office/drawing/2016/5/12/chartex" xmlns:cx7="http://schemas.microsoft.com/office/drawing/2016/5/13/chartex" xmlns:cx8="http://schemas.microsoft.com/office/drawing/2016/5/14/chartex" xmlns:mc="http://schemas.openxmlformats.org/markup-compatibility/2006" xmlns:aink="http://schemas.microsoft.com/office/drawing/2016/ink" xmlns:am3d="http://schemas.microsoft.com/office/drawing/2017/model3d" xmlns:o="urn:schemas-microsoft-com:office:office" xmlns:r="http://schemas.openxmlformats.org/officeDocument/2006/relationships" xmlns:m="http://schemas.openxmlformats.org/officeDocument/2006/math" xmlns:v="urn:schemas-microsoft-com:vml" xmlns:wp14="http://schemas.microsoft.com/office/word/2010/wordprocessingDrawing" xmlns:wp="http://schemas.openxmlformats.org/drawingml/2006/wordprocessingDrawing" xmlns:w10="urn:schemas-microsoft-com:office:word" xmlns:w="http://schemas.openxmlformats.org/wordprocessingml/2006/main" xmlns:w14="http://schemas.microsoft.com/office/word/2010/wordml" xmlns:w15="http://schemas.microsoft.com/office/word/2012/wordml" xmlns:w16cid="http://schemas.microsoft.com/office/word/2016/wordml/cid" xmlns:w16se="http://schemas.microsoft.com/office/word/2015/wordml/symex" xmlns:wpg="http://schemas.microsoft.com/office/word/2010/wordprocessingGroup" xmlns:wpi="http://schemas.microsoft.com/office/word/2010/wordprocessingInk" xmlns:wne="http://schemas.microsoft.com/office/word/2006/wordml" xmlns:wps="http://schemas.microsoft.com/office/word/2010/wordprocessingShape" mc:Ignorable="w14 w15 w16se w16cid wp14">
+<w:document xmlns:wpc="http://schemas.microsoft.com/office/word/2010/wordprocessingCanvas" xmlns:cx="http://schemas.microsoft.com/office/drawing/2014/chartex" xmlns:mc="http://schemas.openxmlformats.org/markup-compatibility/2006" xmlns:o="urn:schemas-microsoft-com:office:office" xmlns:r="http://schemas.openxmlformats.org/officeDocument/2006/relationships" xmlns:m="http://schemas.openxmlformats.org/officeDocument/2006/math" xmlns:v="urn:schemas-microsoft-com:vml" xmlns:wp14="http://schemas.microsoft.com/office/word/2010/wordprocessingDrawing" xmlns:wp="http://schemas.openxmlformats.org/drawingml/2006/wordprocessingDrawing" xmlns:w10="urn:schemas-microsoft-com:office:word" xmlns:w="http://schemas.openxmlformats.org/wordprocessingml/2006/main" xmlns:w14="http://schemas.microsoft.com/office/word/2010/wordml" xmlns:w15="http://schemas.microsoft.com/office/word/2012/wordml" xmlns:w16se="http://schemas.microsoft.com/office/word/2015/wordml/symex" xmlns:wpg="http://schemas.microsoft.com/office/word/2010/wordprocessingGroup" xmlns:wpi="http://schemas.microsoft.com/office/word/2010/wordprocessingInk" xmlns:wne="http://schemas.microsoft.com/office/word/2006/wordml" xmlns:wps="http://schemas.microsoft.com/office/word/2010/wordprocessingShape" mc:Ignorable="w14 w15 w16se wp14">
   <w:body>
     <w:p>
       <w:pPr>
@@ -13,8 +13,6 @@
           <w:u w:val="single"/>
         </w:rPr>
       </w:pPr>
-      <w:bookmarkStart w:id="0" w:name="_GoBack"/>
-      <w:bookmarkEnd w:id="0"/>
     </w:p>
     <w:p>
       <w:pPr>
@@ -31,6 +29,147 @@
           <w:u w:val="single"/>
         </w:rPr>
       </w:pPr>
+      <w:r>
+        <w:rPr>
+          <w:rFonts w:ascii="Times New Roman" w:hAnsi="Times New Roman"/>
+          <w:noProof/>
+          <w:color w:val="000000"/>
+          <w:sz w:val="24"/>
+          <w:szCs w:val="24"/>
+          <w:lang w:eastAsia="es-ES"/>
+        </w:rPr>
+        <mc:AlternateContent>
+          <mc:Choice Requires="wps">
+            <w:drawing>
+              <wp:anchor distT="91440" distB="91440" distL="114300" distR="114300" simplePos="0" relativeHeight="251681792" behindDoc="0" locked="0" layoutInCell="1" allowOverlap="1" wp14:anchorId="4B60E313" wp14:editId="510AA53B">
+                <wp:simplePos x="0" y="0"/>
+                <wp:positionH relativeFrom="margin">
+                  <wp:posOffset>257810</wp:posOffset>
+                </wp:positionH>
+                <wp:positionV relativeFrom="paragraph">
+                  <wp:posOffset>617220</wp:posOffset>
+                </wp:positionV>
+                <wp:extent cx="5890260" cy="1052195"/>
+                <wp:effectExtent l="0" t="0" r="0" b="0"/>
+                <wp:wrapSquare wrapText="bothSides"/>
+                <wp:docPr id="206" name="Cuadro de texto 2"/>
+                <wp:cNvGraphicFramePr>
+                  <a:graphicFrameLocks xmlns:a="http://schemas.openxmlformats.org/drawingml/2006/main"/>
+                </wp:cNvGraphicFramePr>
+                <a:graphic xmlns:a="http://schemas.openxmlformats.org/drawingml/2006/main">
+                  <a:graphicData uri="http://schemas.microsoft.com/office/word/2010/wordprocessingShape">
+                    <wps:wsp>
+                      <wps:cNvSpPr txBox="1">
+                        <a:spLocks noChangeArrowheads="1"/>
+                      </wps:cNvSpPr>
+                      <wps:spPr bwMode="auto">
+                        <a:xfrm>
+                          <a:off x="0" y="0"/>
+                          <a:ext cx="5890260" cy="1052195"/>
+                        </a:xfrm>
+                        <a:prstGeom prst="rect">
+                          <a:avLst/>
+                        </a:prstGeom>
+                        <a:noFill/>
+                        <a:ln w="9525">
+                          <a:noFill/>
+                          <a:miter lim="800000"/>
+                          <a:headEnd/>
+                          <a:tailEnd/>
+                        </a:ln>
+                      </wps:spPr>
+                      <wps:txbx>
+                        <w:txbxContent>
+                          <w:p>
+                            <w:pPr>
+                              <w:pBdr>
+                                <w:top w:val="single" w:sz="36" w:space="6" w:color="161718" w:themeColor="text1"/>
+                                <w:bottom w:val="single" w:sz="18" w:space="6" w:color="F73A7D" w:themeColor="accent6" w:themeTint="99"/>
+                              </w:pBdr>
+                              <w:jc w:val="both"/>
+                              <w:rPr>
+                                <w:rStyle w:val="Textodemarcadordeposicin"/>
+                                <w:i/>
+                                <w:iCs/>
+                                <w:color w:val="4D5154" w:themeColor="text1" w:themeTint="BF"/>
+                                <w:sz w:val="27"/>
+                                <w:szCs w:val="27"/>
+                              </w:rPr>
+                            </w:pPr>
+                            <w:r>
+                              <w:rPr>
+                                <w:rStyle w:val="Textodemarcadordeposicin"/>
+                                <w:i/>
+                                <w:iCs/>
+                                <w:color w:val="4D5154" w:themeColor="text1" w:themeTint="BF"/>
+                                <w:sz w:val="27"/>
+                                <w:szCs w:val="27"/>
+                              </w:rPr>
+                              <w:t>Nuestra aplicación permite intercambiar favores entre los distintos usuarios a través de nuestra moneda virtual, los grollies. Además, tiene todas las funcionalidades que se pueden esperar de una aplicación moderna y actual.</w:t>
+                            </w:r>
+                          </w:p>
+                        </w:txbxContent>
+                      </wps:txbx>
+                      <wps:bodyPr rot="0" vert="horz" wrap="square" lIns="91440" tIns="45720" rIns="91440" bIns="45720" anchor="t" anchorCtr="0">
+                        <a:noAutofit/>
+                      </wps:bodyPr>
+                    </wps:wsp>
+                  </a:graphicData>
+                </a:graphic>
+                <wp14:sizeRelH relativeFrom="margin">
+                  <wp14:pctWidth>0</wp14:pctWidth>
+                </wp14:sizeRelH>
+                <wp14:sizeRelV relativeFrom="margin">
+                  <wp14:pctHeight>0</wp14:pctHeight>
+                </wp14:sizeRelV>
+              </wp:anchor>
+            </w:drawing>
+          </mc:Choice>
+          <mc:Fallback>
+            <w:pict>
+              <v:shapetype w14:anchorId="4B60E313" id="_x0000_t202" coordsize="21600,21600" o:spt="202" path="m,l,21600r21600,l21600,xe">
+                <v:stroke joinstyle="miter"/>
+                <v:path gradientshapeok="t" o:connecttype="rect"/>
+              </v:shapetype>
+              <v:shape id="Cuadro de texto 2" o:spid="_x0000_s1026" type="#_x0000_t202" style="position:absolute;left:0;text-align:left;margin-left:20.3pt;margin-top:48.6pt;width:463.8pt;height:82.85pt;z-index:251681792;visibility:visible;mso-wrap-style:square;mso-width-percent:0;mso-height-percent:0;mso-wrap-distance-left:9pt;mso-wrap-distance-top:7.2pt;mso-wrap-distance-right:9pt;mso-wrap-distance-bottom:7.2pt;mso-position-horizontal:absolute;mso-position-horizontal-relative:margin;mso-position-vertical:absolute;mso-position-vertical-relative:text;mso-width-percent:0;mso-height-percent:0;mso-width-relative:margin;mso-height-relative:margin;v-text-anchor:top" o:gfxdata="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" filled="f" stroked="f">
+                <v:textbox>
+                  <w:txbxContent>
+                    <w:p>
+                      <w:pPr>
+                        <w:pBdr>
+                          <w:top w:val="single" w:sz="36" w:space="6" w:color="161718" w:themeColor="text1"/>
+                          <w:bottom w:val="single" w:sz="18" w:space="6" w:color="F73A7D" w:themeColor="accent6" w:themeTint="99"/>
+                        </w:pBdr>
+                        <w:jc w:val="both"/>
+                        <w:rPr>
+                          <w:rStyle w:val="Textodemarcadordeposicin"/>
+                          <w:i/>
+                          <w:iCs/>
+                          <w:color w:val="4D5154" w:themeColor="text1" w:themeTint="BF"/>
+                          <w:sz w:val="27"/>
+                          <w:szCs w:val="27"/>
+                        </w:rPr>
+                      </w:pPr>
+                      <w:r>
+                        <w:rPr>
+                          <w:rStyle w:val="Textodemarcadordeposicin"/>
+                          <w:i/>
+                          <w:iCs/>
+                          <w:color w:val="4D5154" w:themeColor="text1" w:themeTint="BF"/>
+                          <w:sz w:val="27"/>
+                          <w:szCs w:val="27"/>
+                        </w:rPr>
+                        <w:t>Nuestra aplicación permite intercambiar favores entre los distintos usuarios a través de nuestra moneda virtual, los grollies. Además, tiene todas las funcionalidades que se pueden esperar de una aplicación moderna y actual.</w:t>
+                      </w:r>
+                    </w:p>
+                  </w:txbxContent>
+                </v:textbox>
+                <w10:wrap type="square" anchorx="margin"/>
+              </v:shape>
+            </w:pict>
+          </mc:Fallback>
+        </mc:AlternateContent>
+      </w:r>
       <w:r>
         <w:rPr>
           <w:rFonts w:ascii="Times New Roman" w:hAnsi="Times New Roman"/>
@@ -114,29 +253,7 @@
           <w:szCs w:val="24"/>
           <w:lang w:eastAsia="es-ES"/>
         </w:rPr>
-        <w:t xml:space="preserve">Nuestra aplicación </w:t>
-      </w:r>
-      <w:proofErr w:type="spellStart"/>
-      <w:r>
-        <w:rPr>
-          <w:rFonts w:ascii="Times New Roman" w:eastAsia="Times New Roman" w:hAnsi="Times New Roman" w:cs="Times New Roman"/>
-          <w:color w:val="000000"/>
-          <w:sz w:val="24"/>
-          <w:szCs w:val="24"/>
-          <w:lang w:eastAsia="es-ES"/>
-        </w:rPr>
-        <w:t>Logrolling</w:t>
-      </w:r>
-      <w:proofErr w:type="spellEnd"/>
-      <w:r>
-        <w:rPr>
-          <w:rFonts w:ascii="Times New Roman" w:eastAsia="Times New Roman" w:hAnsi="Times New Roman" w:cs="Times New Roman"/>
-          <w:color w:val="000000"/>
-          <w:sz w:val="24"/>
-          <w:szCs w:val="24"/>
-          <w:lang w:eastAsia="es-ES"/>
-        </w:rPr>
-        <w:t xml:space="preserve"> pretende solucionar una buena parte de los problemas cotidianos de la gran mayoría de la gente, en especial, aquellos relativos a la falta de tiempo para realizar determinadas tareas. </w:t>
+        <w:t xml:space="preserve">Nuestra aplicación Logrolling pretende solucionar una buena parte de los problemas cotidianos de la gran mayoría de la gente, en especial, aquellos relativos a la falta de tiempo para realizar determinadas tareas. </w:t>
       </w:r>
     </w:p>
     <w:p>
@@ -184,51 +301,7 @@
           <w:szCs w:val="24"/>
           <w:lang w:eastAsia="es-ES"/>
         </w:rPr>
-        <w:t xml:space="preserve">y recompensar a aquellas personas que se presten a ayudar a los demás. Nuestros usuarios podrán demandar o realizar favores a cambio de nuestra moneda de pago, los </w:t>
-      </w:r>
-      <w:proofErr w:type="spellStart"/>
-      <w:r>
-        <w:rPr>
-          <w:rFonts w:ascii="Times New Roman" w:eastAsia="Times New Roman" w:hAnsi="Times New Roman" w:cs="Times New Roman"/>
-          <w:color w:val="000000"/>
-          <w:sz w:val="24"/>
-          <w:szCs w:val="24"/>
-          <w:lang w:eastAsia="es-ES"/>
-        </w:rPr>
-        <w:t>grollies</w:t>
-      </w:r>
-      <w:proofErr w:type="spellEnd"/>
-      <w:r>
-        <w:rPr>
-          <w:rFonts w:ascii="Times New Roman" w:eastAsia="Times New Roman" w:hAnsi="Times New Roman" w:cs="Times New Roman"/>
-          <w:color w:val="000000"/>
-          <w:sz w:val="24"/>
-          <w:szCs w:val="24"/>
-          <w:lang w:eastAsia="es-ES"/>
-        </w:rPr>
-        <w:t xml:space="preserve">, y obtener recompensas en forma de premios una vez alcanzada una determinada cantidad de </w:t>
-      </w:r>
-      <w:proofErr w:type="gramStart"/>
-      <w:r>
-        <w:rPr>
-          <w:rFonts w:ascii="Times New Roman" w:eastAsia="Times New Roman" w:hAnsi="Times New Roman" w:cs="Times New Roman"/>
-          <w:color w:val="000000"/>
-          <w:sz w:val="24"/>
-          <w:szCs w:val="24"/>
-          <w:lang w:eastAsia="es-ES"/>
-        </w:rPr>
-        <w:t>los mismos</w:t>
-      </w:r>
-      <w:proofErr w:type="gramEnd"/>
-      <w:r>
-        <w:rPr>
-          <w:rFonts w:ascii="Times New Roman" w:eastAsia="Times New Roman" w:hAnsi="Times New Roman" w:cs="Times New Roman"/>
-          <w:color w:val="000000"/>
-          <w:sz w:val="24"/>
-          <w:szCs w:val="24"/>
-          <w:lang w:eastAsia="es-ES"/>
-        </w:rPr>
-        <w:t>.</w:t>
+        <w:t>y recompensar a aquellas personas que se presten a ayudar a los demás. Nuestros usuarios podrán demandar o realizar favores a cambio de nuestra moneda de pago, los grollies, y obtener recompensas en forma de premios una vez alcanzada una determinada cantidad de los mismos.</w:t>
       </w:r>
     </w:p>
     <w:p>
@@ -308,7 +381,6 @@
         </w:pBdr>
         <w:shd w:val="clear" w:color="auto" w:fill="7A042E" w:themeFill="accent6" w:themeFillShade="BF"/>
         <w:spacing w:after="500"/>
-        <w:ind w:firstLine="360"/>
         <w:jc w:val="both"/>
         <w:rPr>
           <w:rFonts w:ascii="Times New Roman" w:hAnsi="Times New Roman"/>
@@ -338,6 +410,14 @@
           <w:color w:val="FFFFFF" w:themeColor="background1"/>
           <w:sz w:val="32"/>
         </w:rPr>
+        <w:t xml:space="preserve">   </w:t>
+      </w:r>
+      <w:r>
+        <w:rPr>
+          <w:rFonts w:ascii="Times New Roman" w:hAnsi="Times New Roman"/>
+          <w:color w:val="FFFFFF" w:themeColor="background1"/>
+          <w:sz w:val="32"/>
+        </w:rPr>
         <w:t>Funciones del producto</w:t>
       </w:r>
     </w:p>
@@ -362,29 +442,7 @@
           <w:szCs w:val="24"/>
           <w:lang w:eastAsia="es-ES"/>
         </w:rPr>
-        <w:t xml:space="preserve">Nuestra aplicación se divide en 4 subsistemas principales, a saber, Usuario, Favores, Premios y compras, y Buscador y </w:t>
-      </w:r>
-      <w:proofErr w:type="spellStart"/>
-      <w:r>
-        <w:rPr>
-          <w:rFonts w:ascii="Times New Roman" w:eastAsia="Times New Roman" w:hAnsi="Times New Roman" w:cs="Times New Roman"/>
-          <w:color w:val="000000"/>
-          <w:sz w:val="24"/>
-          <w:szCs w:val="24"/>
-          <w:lang w:eastAsia="es-ES"/>
-        </w:rPr>
-        <w:t>geolocalizador</w:t>
-      </w:r>
-      <w:proofErr w:type="spellEnd"/>
-      <w:r>
-        <w:rPr>
-          <w:rFonts w:ascii="Times New Roman" w:eastAsia="Times New Roman" w:hAnsi="Times New Roman" w:cs="Times New Roman"/>
-          <w:color w:val="000000"/>
-          <w:sz w:val="24"/>
-          <w:szCs w:val="24"/>
-          <w:lang w:eastAsia="es-ES"/>
-        </w:rPr>
-        <w:t>.</w:t>
+        <w:t>Nuestra aplicación se divide en 4 subsistemas principales, a saber, Usuario, Favores, Premios y compras, y Buscador y geolocalizador.</w:t>
       </w:r>
     </w:p>
     <w:p>
@@ -400,48 +458,6 @@
           <w:lang w:eastAsia="es-ES"/>
         </w:rPr>
       </w:pPr>
-    </w:p>
-    <w:p>
-      <w:pPr>
-        <w:spacing w:line="240" w:lineRule="auto"/>
-        <w:ind w:firstLine="360"/>
-        <w:jc w:val="both"/>
-        <w:rPr>
-          <w:rFonts w:ascii="Times New Roman" w:eastAsia="Times New Roman" w:hAnsi="Times New Roman" w:cs="Times New Roman"/>
-          <w:color w:val="000000"/>
-          <w:sz w:val="24"/>
-          <w:szCs w:val="24"/>
-          <w:lang w:eastAsia="es-ES"/>
-        </w:rPr>
-      </w:pPr>
-    </w:p>
-    <w:p>
-      <w:pPr>
-        <w:spacing w:line="240" w:lineRule="auto"/>
-        <w:ind w:firstLine="360"/>
-        <w:jc w:val="both"/>
-        <w:rPr>
-          <w:rFonts w:ascii="Times New Roman" w:eastAsia="Times New Roman" w:hAnsi="Times New Roman" w:cs="Times New Roman"/>
-          <w:color w:val="000000"/>
-          <w:sz w:val="24"/>
-          <w:szCs w:val="24"/>
-          <w:lang w:eastAsia="es-ES"/>
-        </w:rPr>
-      </w:pPr>
-    </w:p>
-    <w:p>
-      <w:pPr>
-        <w:spacing w:line="240" w:lineRule="auto"/>
-        <w:ind w:firstLine="360"/>
-        <w:jc w:val="both"/>
-        <w:rPr>
-          <w:rFonts w:ascii="Times New Roman" w:eastAsia="Times New Roman" w:hAnsi="Times New Roman" w:cs="Times New Roman"/>
-          <w:color w:val="000000"/>
-          <w:sz w:val="24"/>
-          <w:szCs w:val="24"/>
-          <w:lang w:eastAsia="es-ES"/>
-        </w:rPr>
-      </w:pPr>
       <w:r>
         <w:rPr>
           <w:rFonts w:ascii="Times New Roman" w:eastAsia="Times New Roman" w:hAnsi="Times New Roman" w:cs="Times New Roman"/>
@@ -454,15 +470,15 @@
         <mc:AlternateContent>
           <mc:Choice Requires="wps">
             <w:drawing>
-              <wp:anchor distT="0" distB="0" distL="114300" distR="114300" simplePos="0" relativeHeight="251662336" behindDoc="0" locked="0" layoutInCell="1" allowOverlap="1" wp14:anchorId="6F1DA8F4" wp14:editId="5183B1F2">
+              <wp:anchor distT="0" distB="0" distL="114300" distR="114300" simplePos="0" relativeHeight="251662336" behindDoc="0" locked="0" layoutInCell="1" allowOverlap="1" wp14:anchorId="6F1DA8F4" wp14:editId="380F30AB">
                 <wp:simplePos x="0" y="0"/>
                 <wp:positionH relativeFrom="column">
-                  <wp:posOffset>4821348</wp:posOffset>
+                  <wp:posOffset>4820920</wp:posOffset>
                 </wp:positionH>
                 <wp:positionV relativeFrom="paragraph">
-                  <wp:posOffset>106237</wp:posOffset>
+                  <wp:posOffset>163195</wp:posOffset>
                 </wp:positionV>
-                <wp:extent cx="1348754" cy="691116"/>
+                <wp:extent cx="1348740" cy="690880"/>
                 <wp:effectExtent l="0" t="0" r="22860" b="13970"/>
                 <wp:wrapNone/>
                 <wp:docPr id="12" name="Rectángulo redondeado 12"/>
@@ -474,7 +490,7 @@
                       <wps:spPr>
                         <a:xfrm>
                           <a:off x="0" y="0"/>
-                          <a:ext cx="1348754" cy="691116"/>
+                          <a:ext cx="1348740" cy="690880"/>
                         </a:xfrm>
                         <a:prstGeom prst="roundRect">
                           <a:avLst/>
@@ -565,7 +581,7 @@
           </mc:Choice>
           <mc:Fallback>
             <w:pict>
-              <v:roundrect w14:anchorId="6F1DA8F4" id="Rectángulo redondeado 12" o:spid="_x0000_s1026" style="position:absolute;left:0;text-align:left;margin-left:379.65pt;margin-top:8.35pt;width:106.2pt;height:54.4pt;z-index:251662336;visibility:visible;mso-wrap-style:square;mso-height-percent:0;mso-wrap-distance-left:9pt;mso-wrap-distance-top:0;mso-wrap-distance-right:9pt;mso-wrap-distance-bottom:0;mso-position-horizontal:absolute;mso-position-horizontal-relative:text;mso-position-vertical:absolute;mso-position-vertical-relative:text;mso-height-percent:0;mso-height-relative:margin;v-text-anchor:middle" arcsize="10923f" o:gfxdata="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" fillcolor="white [3201]" strokecolor="#b50745 [3207]" strokeweight="1pt">
+              <v:roundrect w14:anchorId="6F1DA8F4" id="Rectángulo redondeado 12" o:spid="_x0000_s1027" style="position:absolute;left:0;text-align:left;margin-left:379.6pt;margin-top:12.85pt;width:106.2pt;height:54.4pt;z-index:251662336;visibility:visible;mso-wrap-style:square;mso-height-percent:0;mso-wrap-distance-left:9pt;mso-wrap-distance-top:0;mso-wrap-distance-right:9pt;mso-wrap-distance-bottom:0;mso-position-horizontal:absolute;mso-position-horizontal-relative:text;mso-position-vertical:absolute;mso-position-vertical-relative:text;mso-height-percent:0;mso-height-relative:margin;v-text-anchor:middle" arcsize="10923f" o:gfxdata="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" fillcolor="white [3201]" strokecolor="#b50745 [3207]" strokeweight="1pt">
                 <v:stroke joinstyle="miter"/>
                 <v:textbox>
                   <w:txbxContent>
@@ -626,6 +642,34 @@
           </mc:Fallback>
         </mc:AlternateContent>
       </w:r>
+    </w:p>
+    <w:p>
+      <w:pPr>
+        <w:spacing w:line="240" w:lineRule="auto"/>
+        <w:ind w:firstLine="360"/>
+        <w:jc w:val="both"/>
+        <w:rPr>
+          <w:rFonts w:ascii="Times New Roman" w:eastAsia="Times New Roman" w:hAnsi="Times New Roman" w:cs="Times New Roman"/>
+          <w:color w:val="000000"/>
+          <w:sz w:val="24"/>
+          <w:szCs w:val="24"/>
+          <w:lang w:eastAsia="es-ES"/>
+        </w:rPr>
+      </w:pPr>
+    </w:p>
+    <w:p>
+      <w:pPr>
+        <w:spacing w:line="240" w:lineRule="auto"/>
+        <w:ind w:firstLine="360"/>
+        <w:jc w:val="both"/>
+        <w:rPr>
+          <w:rFonts w:ascii="Times New Roman" w:eastAsia="Times New Roman" w:hAnsi="Times New Roman" w:cs="Times New Roman"/>
+          <w:color w:val="000000"/>
+          <w:sz w:val="24"/>
+          <w:szCs w:val="24"/>
+          <w:lang w:eastAsia="es-ES"/>
+        </w:rPr>
+      </w:pPr>
       <w:r>
         <w:rPr>
           <w:rFonts w:ascii="Times New Roman" w:eastAsia="Times New Roman" w:hAnsi="Times New Roman" w:cs="Times New Roman"/>
@@ -638,13 +682,13 @@
         <mc:AlternateContent>
           <mc:Choice Requires="wps">
             <w:drawing>
-              <wp:anchor distT="0" distB="0" distL="114300" distR="114300" simplePos="0" relativeHeight="251660288" behindDoc="0" locked="0" layoutInCell="1" allowOverlap="1" wp14:anchorId="74F0B576" wp14:editId="2B5786E8">
+              <wp:anchor distT="0" distB="0" distL="114300" distR="114300" simplePos="0" relativeHeight="251660288" behindDoc="0" locked="0" layoutInCell="1" allowOverlap="1" wp14:anchorId="74F0B576" wp14:editId="758C2D08">
                 <wp:simplePos x="0" y="0"/>
                 <wp:positionH relativeFrom="column">
-                  <wp:posOffset>525190</wp:posOffset>
+                  <wp:posOffset>397554</wp:posOffset>
                 </wp:positionH>
                 <wp:positionV relativeFrom="paragraph">
-                  <wp:posOffset>17588</wp:posOffset>
+                  <wp:posOffset>32518</wp:posOffset>
                 </wp:positionV>
                 <wp:extent cx="1348754" cy="691116"/>
                 <wp:effectExtent l="0" t="0" r="22860" b="13970"/>
@@ -733,7 +777,7 @@
           </mc:Choice>
           <mc:Fallback>
             <w:pict>
-              <v:roundrect w14:anchorId="74F0B576" id="Rectángulo redondeado 10" o:spid="_x0000_s1027" style="position:absolute;left:0;text-align:left;margin-left:41.35pt;margin-top:1.4pt;width:106.2pt;height:54.4pt;z-index:251660288;visibility:visible;mso-wrap-style:square;mso-height-percent:0;mso-wrap-distance-left:9pt;mso-wrap-distance-top:0;mso-wrap-distance-right:9pt;mso-wrap-distance-bottom:0;mso-position-horizontal:absolute;mso-position-horizontal-relative:text;mso-position-vertical:absolute;mso-position-vertical-relative:text;mso-height-percent:0;mso-height-relative:margin;v-text-anchor:middle" arcsize="10923f" o:gfxdata="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" fillcolor="white [3201]" strokecolor="#b50745 [3207]" strokeweight="1pt">
+              <v:roundrect w14:anchorId="74F0B576" id="Rectángulo redondeado 10" o:spid="_x0000_s1028" style="position:absolute;left:0;text-align:left;margin-left:31.3pt;margin-top:2.55pt;width:106.2pt;height:54.4pt;z-index:251660288;visibility:visible;mso-wrap-style:square;mso-height-percent:0;mso-wrap-distance-left:9pt;mso-wrap-distance-top:0;mso-wrap-distance-right:9pt;mso-wrap-distance-bottom:0;mso-position-horizontal:absolute;mso-position-horizontal-relative:text;mso-position-vertical:absolute;mso-position-vertical-relative:text;mso-height-percent:0;mso-height-relative:margin;v-text-anchor:middle" arcsize="10923f" o:gfxdata="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" fillcolor="white [3201]" strokecolor="#b50745 [3207]" strokeweight="1pt">
                 <v:stroke joinstyle="miter"/>
                 <v:textbox>
                   <w:txbxContent>
@@ -792,20 +836,6 @@
           <w:lang w:eastAsia="es-ES"/>
         </w:rPr>
       </w:pPr>
-    </w:p>
-    <w:p>
-      <w:pPr>
-        <w:spacing w:line="240" w:lineRule="auto"/>
-        <w:ind w:firstLine="360"/>
-        <w:jc w:val="both"/>
-        <w:rPr>
-          <w:rFonts w:ascii="Times New Roman" w:eastAsia="Times New Roman" w:hAnsi="Times New Roman" w:cs="Times New Roman"/>
-          <w:color w:val="000000"/>
-          <w:sz w:val="24"/>
-          <w:szCs w:val="24"/>
-          <w:lang w:eastAsia="es-ES"/>
-        </w:rPr>
-      </w:pPr>
       <w:r>
         <w:rPr>
           <w:rFonts w:ascii="Times New Roman" w:eastAsia="Times New Roman" w:hAnsi="Times New Roman" w:cs="Times New Roman"/>
@@ -818,27 +848,27 @@
         <mc:AlternateContent>
           <mc:Choice Requires="wps">
             <w:drawing>
-              <wp:anchor distT="0" distB="0" distL="114300" distR="114300" simplePos="0" relativeHeight="251673600" behindDoc="0" locked="0" layoutInCell="1" allowOverlap="1" wp14:anchorId="1C4EE42A" wp14:editId="39A5C4B7">
+              <wp:anchor distT="0" distB="0" distL="114300" distR="114300" simplePos="0" relativeHeight="251667456" behindDoc="0" locked="0" layoutInCell="1" allowOverlap="1" wp14:anchorId="48314F4C" wp14:editId="00908F35">
                 <wp:simplePos x="0" y="0"/>
                 <wp:positionH relativeFrom="column">
-                  <wp:posOffset>1874091</wp:posOffset>
+                  <wp:posOffset>4202622</wp:posOffset>
                 </wp:positionH>
                 <wp:positionV relativeFrom="paragraph">
-                  <wp:posOffset>7530</wp:posOffset>
+                  <wp:posOffset>111360</wp:posOffset>
                 </wp:positionV>
-                <wp:extent cx="606056" cy="435699"/>
-                <wp:effectExtent l="38100" t="38100" r="22860" b="21590"/>
+                <wp:extent cx="616688" cy="308344"/>
+                <wp:effectExtent l="19050" t="38100" r="50165" b="34925"/>
                 <wp:wrapNone/>
-                <wp:docPr id="18" name="Conector recto de flecha 18"/>
+                <wp:docPr id="15" name="Conector recto de flecha 15"/>
                 <wp:cNvGraphicFramePr/>
                 <a:graphic xmlns:a="http://schemas.openxmlformats.org/drawingml/2006/main">
                   <a:graphicData uri="http://schemas.microsoft.com/office/word/2010/wordprocessingShape">
                     <wps:wsp>
                       <wps:cNvCnPr/>
                       <wps:spPr>
-                        <a:xfrm flipH="1" flipV="1">
+                        <a:xfrm flipV="1">
                           <a:off x="0" y="0"/>
-                          <a:ext cx="606056" cy="435699"/>
+                          <a:ext cx="616688" cy="308344"/>
                         </a:xfrm>
                         <a:prstGeom prst="straightConnector1">
                           <a:avLst/>
@@ -881,107 +911,11 @@
           </mc:Choice>
           <mc:Fallback>
             <w:pict>
-              <v:shapetype w14:anchorId="603995EE" id="_x0000_t32" coordsize="21600,21600" o:spt="32" o:oned="t" path="m,l21600,21600e" filled="f">
+              <v:shapetype w14:anchorId="669C7127" id="_x0000_t32" coordsize="21600,21600" o:spt="32" o:oned="t" path="m,l21600,21600e" filled="f">
                 <v:path arrowok="t" fillok="f" o:connecttype="none"/>
                 <o:lock v:ext="edit" shapetype="t"/>
               </v:shapetype>
-              <v:shape id="Conector recto de flecha 18" o:spid="_x0000_s1026" type="#_x0000_t32" style="position:absolute;margin-left:147.55pt;margin-top:.6pt;width:47.7pt;height:34.3pt;flip:x y;z-index:251673600;visibility:visible;mso-wrap-style:square;mso-width-percent:0;mso-height-percent:0;mso-wrap-distance-left:9pt;mso-wrap-distance-top:0;mso-wrap-distance-right:9pt;mso-wrap-distance-bottom:0;mso-position-horizontal:absolute;mso-position-horizontal-relative:text;mso-position-vertical:absolute;mso-position-vertical-relative:text;mso-width-percent:0;mso-height-percent:0;mso-width-relative:margin;mso-height-relative:margin" o:gfxdata="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" strokecolor="#7a042e [2409]" strokeweight="3pt">
-                <v:stroke endarrow="block" joinstyle="miter"/>
-              </v:shape>
-            </w:pict>
-          </mc:Fallback>
-        </mc:AlternateContent>
-      </w:r>
-    </w:p>
-    <w:p>
-      <w:pPr>
-        <w:spacing w:line="240" w:lineRule="auto"/>
-        <w:ind w:firstLine="360"/>
-        <w:jc w:val="both"/>
-        <w:rPr>
-          <w:rFonts w:ascii="Times New Roman" w:eastAsia="Times New Roman" w:hAnsi="Times New Roman" w:cs="Times New Roman"/>
-          <w:color w:val="000000"/>
-          <w:sz w:val="24"/>
-          <w:szCs w:val="24"/>
-          <w:lang w:eastAsia="es-ES"/>
-        </w:rPr>
-      </w:pPr>
-      <w:r>
-        <w:rPr>
-          <w:rFonts w:ascii="Times New Roman" w:eastAsia="Times New Roman" w:hAnsi="Times New Roman" w:cs="Times New Roman"/>
-          <w:noProof/>
-          <w:color w:val="000000"/>
-          <w:sz w:val="24"/>
-          <w:szCs w:val="24"/>
-          <w:lang w:eastAsia="es-ES"/>
-        </w:rPr>
-        <mc:AlternateContent>
-          <mc:Choice Requires="wps">
-            <w:drawing>
-              <wp:anchor distT="0" distB="0" distL="114300" distR="114300" simplePos="0" relativeHeight="251667456" behindDoc="0" locked="0" layoutInCell="1" allowOverlap="1" wp14:anchorId="48314F4C" wp14:editId="209FC71E">
-                <wp:simplePos x="0" y="0"/>
-                <wp:positionH relativeFrom="column">
-                  <wp:posOffset>4266417</wp:posOffset>
-                </wp:positionH>
-                <wp:positionV relativeFrom="paragraph">
-                  <wp:posOffset>44922</wp:posOffset>
-                </wp:positionV>
-                <wp:extent cx="552391" cy="308344"/>
-                <wp:effectExtent l="19050" t="38100" r="38735" b="34925"/>
-                <wp:wrapNone/>
-                <wp:docPr id="15" name="Conector recto de flecha 15"/>
-                <wp:cNvGraphicFramePr/>
-                <a:graphic xmlns:a="http://schemas.openxmlformats.org/drawingml/2006/main">
-                  <a:graphicData uri="http://schemas.microsoft.com/office/word/2010/wordprocessingShape">
-                    <wps:wsp>
-                      <wps:cNvCnPr/>
-                      <wps:spPr>
-                        <a:xfrm flipV="1">
-                          <a:off x="0" y="0"/>
-                          <a:ext cx="552391" cy="308344"/>
-                        </a:xfrm>
-                        <a:prstGeom prst="straightConnector1">
-                          <a:avLst/>
-                        </a:prstGeom>
-                        <a:ln w="38100">
-                          <a:solidFill>
-                            <a:schemeClr val="accent6">
-                              <a:lumMod val="75000"/>
-                            </a:schemeClr>
-                          </a:solidFill>
-                          <a:tailEnd type="triangle"/>
-                        </a:ln>
-                      </wps:spPr>
-                      <wps:style>
-                        <a:lnRef idx="3">
-                          <a:schemeClr val="accent1"/>
-                        </a:lnRef>
-                        <a:fillRef idx="0">
-                          <a:schemeClr val="accent1"/>
-                        </a:fillRef>
-                        <a:effectRef idx="2">
-                          <a:schemeClr val="accent1"/>
-                        </a:effectRef>
-                        <a:fontRef idx="minor">
-                          <a:schemeClr val="tx1"/>
-                        </a:fontRef>
-                      </wps:style>
-                      <wps:bodyPr/>
-                    </wps:wsp>
-                  </a:graphicData>
-                </a:graphic>
-                <wp14:sizeRelH relativeFrom="margin">
-                  <wp14:pctWidth>0</wp14:pctWidth>
-                </wp14:sizeRelH>
-                <wp14:sizeRelV relativeFrom="margin">
-                  <wp14:pctHeight>0</wp14:pctHeight>
-                </wp14:sizeRelV>
-              </wp:anchor>
-            </w:drawing>
-          </mc:Choice>
-          <mc:Fallback>
-            <w:pict>
-              <v:shape w14:anchorId="3C107FE8" id="Conector recto de flecha 15" o:spid="_x0000_s1026" type="#_x0000_t32" style="position:absolute;margin-left:335.95pt;margin-top:3.55pt;width:43.5pt;height:24.3pt;flip:y;z-index:251667456;visibility:visible;mso-wrap-style:square;mso-width-percent:0;mso-height-percent:0;mso-wrap-distance-left:9pt;mso-wrap-distance-top:0;mso-wrap-distance-right:9pt;mso-wrap-distance-bottom:0;mso-position-horizontal:absolute;mso-position-horizontal-relative:text;mso-position-vertical:absolute;mso-position-vertical-relative:text;mso-width-percent:0;mso-height-percent:0;mso-width-relative:margin;mso-height-relative:margin" o:gfxdata="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" strokecolor="#7a042e [2409]" strokeweight="3pt">
+              <v:shape id="Conector recto de flecha 15" o:spid="_x0000_s1026" type="#_x0000_t32" style="position:absolute;margin-left:330.9pt;margin-top:8.75pt;width:48.55pt;height:24.3pt;flip:y;z-index:251667456;visibility:visible;mso-wrap-style:square;mso-width-percent:0;mso-height-percent:0;mso-wrap-distance-left:9pt;mso-wrap-distance-top:0;mso-wrap-distance-right:9pt;mso-wrap-distance-bottom:0;mso-position-horizontal:absolute;mso-position-horizontal-relative:text;mso-position-vertical:absolute;mso-position-vertical-relative:text;mso-width-percent:0;mso-height-percent:0;mso-width-relative:margin;mso-height-relative:margin" o:gfxdata="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" strokecolor="#7a042e [2409]" strokeweight="3pt">
                 <v:stroke endarrow="block" joinstyle="miter"/>
               </v:shape>
             </w:pict>
@@ -1000,13 +934,13 @@
         <mc:AlternateContent>
           <mc:Choice Requires="wps">
             <w:drawing>
-              <wp:anchor distT="0" distB="0" distL="114300" distR="114300" simplePos="0" relativeHeight="251659264" behindDoc="0" locked="0" layoutInCell="1" allowOverlap="1" wp14:anchorId="6F7FB4DE" wp14:editId="569FE981">
+              <wp:anchor distT="0" distB="0" distL="114300" distR="114300" simplePos="0" relativeHeight="251659264" behindDoc="0" locked="0" layoutInCell="1" allowOverlap="1" wp14:anchorId="6F7FB4DE" wp14:editId="4E3700E5">
                 <wp:simplePos x="0" y="0"/>
                 <wp:positionH relativeFrom="column">
-                  <wp:posOffset>2160093</wp:posOffset>
+                  <wp:posOffset>2160107</wp:posOffset>
                 </wp:positionH>
                 <wp:positionV relativeFrom="paragraph">
-                  <wp:posOffset>44450</wp:posOffset>
+                  <wp:posOffset>113030</wp:posOffset>
                 </wp:positionV>
                 <wp:extent cx="2296632" cy="1350291"/>
                 <wp:effectExtent l="0" t="0" r="27940" b="21590"/>
@@ -1082,7 +1016,7 @@
           </mc:Choice>
           <mc:Fallback>
             <w:pict>
-              <v:oval w14:anchorId="6F7FB4DE" id="Elipse 8" o:spid="_x0000_s1028" style="position:absolute;left:0;text-align:left;margin-left:170.1pt;margin-top:3.5pt;width:180.85pt;height:106.3pt;z-index:251659264;visibility:visible;mso-wrap-style:square;mso-width-percent:0;mso-height-percent:0;mso-wrap-distance-left:9pt;mso-wrap-distance-top:0;mso-wrap-distance-right:9pt;mso-wrap-distance-bottom:0;mso-position-horizontal:absolute;mso-position-horizontal-relative:text;mso-position-vertical:absolute;mso-position-vertical-relative:text;mso-width-percent:0;mso-height-percent:0;mso-width-relative:margin;mso-height-relative:margin;v-text-anchor:middle" o:gfxdata="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" fillcolor="#a4063e [3204]" strokecolor="#51031e [1604]" strokeweight="1pt">
+              <v:oval w14:anchorId="6F7FB4DE" id="Elipse 8" o:spid="_x0000_s1029" style="position:absolute;left:0;text-align:left;margin-left:170.1pt;margin-top:8.9pt;width:180.85pt;height:106.3pt;z-index:251659264;visibility:visible;mso-wrap-style:square;mso-width-percent:0;mso-height-percent:0;mso-wrap-distance-left:9pt;mso-wrap-distance-top:0;mso-wrap-distance-right:9pt;mso-wrap-distance-bottom:0;mso-position-horizontal:absolute;mso-position-horizontal-relative:text;mso-position-vertical:absolute;mso-position-vertical-relative:text;mso-width-percent:0;mso-height-percent:0;mso-width-relative:margin;mso-height-relative:margin;v-text-anchor:middle" o:gfxdata="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" fillcolor="#a4063e [3204]" strokecolor="#51031e [1604]" strokeweight="1pt">
                 <v:stroke joinstyle="miter"/>
                 <v:textbox>
                   <w:txbxContent>
@@ -1123,90 +1057,6 @@
           <w:lang w:eastAsia="es-ES"/>
         </w:rPr>
       </w:pPr>
-    </w:p>
-    <w:p>
-      <w:pPr>
-        <w:spacing w:line="240" w:lineRule="auto"/>
-        <w:ind w:firstLine="360"/>
-        <w:jc w:val="both"/>
-        <w:rPr>
-          <w:rFonts w:ascii="Times New Roman" w:eastAsia="Times New Roman" w:hAnsi="Times New Roman" w:cs="Times New Roman"/>
-          <w:color w:val="000000"/>
-          <w:sz w:val="24"/>
-          <w:szCs w:val="24"/>
-          <w:lang w:eastAsia="es-ES"/>
-        </w:rPr>
-      </w:pPr>
-    </w:p>
-    <w:p>
-      <w:pPr>
-        <w:spacing w:line="240" w:lineRule="auto"/>
-        <w:ind w:firstLine="360"/>
-        <w:jc w:val="both"/>
-        <w:rPr>
-          <w:rFonts w:ascii="Times New Roman" w:eastAsia="Times New Roman" w:hAnsi="Times New Roman" w:cs="Times New Roman"/>
-          <w:color w:val="000000"/>
-          <w:sz w:val="24"/>
-          <w:szCs w:val="24"/>
-          <w:lang w:eastAsia="es-ES"/>
-        </w:rPr>
-      </w:pPr>
-    </w:p>
-    <w:p>
-      <w:pPr>
-        <w:spacing w:line="240" w:lineRule="auto"/>
-        <w:ind w:firstLine="360"/>
-        <w:jc w:val="both"/>
-        <w:rPr>
-          <w:rFonts w:ascii="Times New Roman" w:eastAsia="Times New Roman" w:hAnsi="Times New Roman" w:cs="Times New Roman"/>
-          <w:color w:val="000000"/>
-          <w:sz w:val="24"/>
-          <w:szCs w:val="24"/>
-          <w:lang w:eastAsia="es-ES"/>
-        </w:rPr>
-      </w:pPr>
-    </w:p>
-    <w:p>
-      <w:pPr>
-        <w:spacing w:line="240" w:lineRule="auto"/>
-        <w:ind w:firstLine="360"/>
-        <w:jc w:val="both"/>
-        <w:rPr>
-          <w:rFonts w:ascii="Times New Roman" w:eastAsia="Times New Roman" w:hAnsi="Times New Roman" w:cs="Times New Roman"/>
-          <w:color w:val="000000"/>
-          <w:sz w:val="24"/>
-          <w:szCs w:val="24"/>
-          <w:lang w:eastAsia="es-ES"/>
-        </w:rPr>
-      </w:pPr>
-    </w:p>
-    <w:p>
-      <w:pPr>
-        <w:spacing w:line="240" w:lineRule="auto"/>
-        <w:ind w:firstLine="360"/>
-        <w:jc w:val="both"/>
-        <w:rPr>
-          <w:rFonts w:ascii="Times New Roman" w:eastAsia="Times New Roman" w:hAnsi="Times New Roman" w:cs="Times New Roman"/>
-          <w:color w:val="000000"/>
-          <w:sz w:val="24"/>
-          <w:szCs w:val="24"/>
-          <w:lang w:eastAsia="es-ES"/>
-        </w:rPr>
-      </w:pPr>
-    </w:p>
-    <w:p>
-      <w:pPr>
-        <w:spacing w:line="240" w:lineRule="auto"/>
-        <w:ind w:firstLine="360"/>
-        <w:jc w:val="both"/>
-        <w:rPr>
-          <w:rFonts w:ascii="Times New Roman" w:eastAsia="Times New Roman" w:hAnsi="Times New Roman" w:cs="Times New Roman"/>
-          <w:color w:val="000000"/>
-          <w:sz w:val="24"/>
-          <w:szCs w:val="24"/>
-          <w:lang w:eastAsia="es-ES"/>
-        </w:rPr>
-      </w:pPr>
       <w:r>
         <w:rPr>
           <w:rFonts w:ascii="Times New Roman" w:eastAsia="Times New Roman" w:hAnsi="Times New Roman" w:cs="Times New Roman"/>
@@ -1219,27 +1069,27 @@
         <mc:AlternateContent>
           <mc:Choice Requires="wps">
             <w:drawing>
-              <wp:anchor distT="0" distB="0" distL="114300" distR="114300" simplePos="0" relativeHeight="251671552" behindDoc="0" locked="0" layoutInCell="1" allowOverlap="1" wp14:anchorId="0AECE608" wp14:editId="1965D7A9">
+              <wp:anchor distT="0" distB="0" distL="114300" distR="114300" simplePos="0" relativeHeight="251673600" behindDoc="0" locked="0" layoutInCell="1" allowOverlap="1" wp14:anchorId="1C4EE42A" wp14:editId="76E7B616">
                 <wp:simplePos x="0" y="0"/>
                 <wp:positionH relativeFrom="column">
-                  <wp:posOffset>2161170</wp:posOffset>
+                  <wp:posOffset>1746501</wp:posOffset>
                 </wp:positionH>
                 <wp:positionV relativeFrom="paragraph">
-                  <wp:posOffset>30214</wp:posOffset>
+                  <wp:posOffset>10529</wp:posOffset>
                 </wp:positionV>
-                <wp:extent cx="467699" cy="446833"/>
-                <wp:effectExtent l="38100" t="19050" r="27940" b="48895"/>
+                <wp:extent cx="531628" cy="265814"/>
+                <wp:effectExtent l="38100" t="38100" r="20955" b="20320"/>
                 <wp:wrapNone/>
-                <wp:docPr id="17" name="Conector recto de flecha 17"/>
+                <wp:docPr id="18" name="Conector recto de flecha 18"/>
                 <wp:cNvGraphicFramePr/>
                 <a:graphic xmlns:a="http://schemas.openxmlformats.org/drawingml/2006/main">
                   <a:graphicData uri="http://schemas.microsoft.com/office/word/2010/wordprocessingShape">
                     <wps:wsp>
                       <wps:cNvCnPr/>
                       <wps:spPr>
-                        <a:xfrm flipH="1">
+                        <a:xfrm flipH="1" flipV="1">
                           <a:off x="0" y="0"/>
-                          <a:ext cx="467699" cy="446833"/>
+                          <a:ext cx="531628" cy="265814"/>
                         </a:xfrm>
                         <a:prstGeom prst="straightConnector1">
                           <a:avLst/>
@@ -1282,13 +1132,83 @@
           </mc:Choice>
           <mc:Fallback>
             <w:pict>
-              <v:shape w14:anchorId="777639A5" id="Conector recto de flecha 17" o:spid="_x0000_s1026" type="#_x0000_t32" style="position:absolute;margin-left:170.15pt;margin-top:2.4pt;width:36.85pt;height:35.2pt;flip:x;z-index:251671552;visibility:visible;mso-wrap-style:square;mso-width-percent:0;mso-height-percent:0;mso-wrap-distance-left:9pt;mso-wrap-distance-top:0;mso-wrap-distance-right:9pt;mso-wrap-distance-bottom:0;mso-position-horizontal:absolute;mso-position-horizontal-relative:text;mso-position-vertical:absolute;mso-position-vertical-relative:text;mso-width-percent:0;mso-height-percent:0;mso-width-relative:margin;mso-height-relative:margin" o:gfxdata="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" strokecolor="#7a042e [2409]" strokeweight="3pt">
+              <v:shape w14:anchorId="51FF9950" id="Conector recto de flecha 18" o:spid="_x0000_s1026" type="#_x0000_t32" style="position:absolute;margin-left:137.5pt;margin-top:.85pt;width:41.85pt;height:20.95pt;flip:x y;z-index:251673600;visibility:visible;mso-wrap-style:square;mso-width-percent:0;mso-height-percent:0;mso-wrap-distance-left:9pt;mso-wrap-distance-top:0;mso-wrap-distance-right:9pt;mso-wrap-distance-bottom:0;mso-position-horizontal:absolute;mso-position-horizontal-relative:text;mso-position-vertical:absolute;mso-position-vertical-relative:text;mso-width-percent:0;mso-height-percent:0;mso-width-relative:margin;mso-height-relative:margin" o:gfxdata="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" strokecolor="#7a042e [2409]" strokeweight="3pt">
                 <v:stroke endarrow="block" joinstyle="miter"/>
               </v:shape>
             </w:pict>
           </mc:Fallback>
         </mc:AlternateContent>
       </w:r>
+    </w:p>
+    <w:p>
+      <w:pPr>
+        <w:spacing w:line="240" w:lineRule="auto"/>
+        <w:ind w:firstLine="360"/>
+        <w:jc w:val="both"/>
+        <w:rPr>
+          <w:rFonts w:ascii="Times New Roman" w:eastAsia="Times New Roman" w:hAnsi="Times New Roman" w:cs="Times New Roman"/>
+          <w:color w:val="000000"/>
+          <w:sz w:val="24"/>
+          <w:szCs w:val="24"/>
+          <w:lang w:eastAsia="es-ES"/>
+        </w:rPr>
+      </w:pPr>
+    </w:p>
+    <w:p>
+      <w:pPr>
+        <w:spacing w:line="240" w:lineRule="auto"/>
+        <w:ind w:firstLine="360"/>
+        <w:jc w:val="both"/>
+        <w:rPr>
+          <w:rFonts w:ascii="Times New Roman" w:eastAsia="Times New Roman" w:hAnsi="Times New Roman" w:cs="Times New Roman"/>
+          <w:color w:val="000000"/>
+          <w:sz w:val="24"/>
+          <w:szCs w:val="24"/>
+          <w:lang w:eastAsia="es-ES"/>
+        </w:rPr>
+      </w:pPr>
+    </w:p>
+    <w:p>
+      <w:pPr>
+        <w:spacing w:line="240" w:lineRule="auto"/>
+        <w:ind w:firstLine="360"/>
+        <w:jc w:val="both"/>
+        <w:rPr>
+          <w:rFonts w:ascii="Times New Roman" w:eastAsia="Times New Roman" w:hAnsi="Times New Roman" w:cs="Times New Roman"/>
+          <w:color w:val="000000"/>
+          <w:sz w:val="24"/>
+          <w:szCs w:val="24"/>
+          <w:lang w:eastAsia="es-ES"/>
+        </w:rPr>
+      </w:pPr>
+    </w:p>
+    <w:p>
+      <w:pPr>
+        <w:spacing w:line="240" w:lineRule="auto"/>
+        <w:ind w:firstLine="360"/>
+        <w:jc w:val="both"/>
+        <w:rPr>
+          <w:rFonts w:ascii="Times New Roman" w:eastAsia="Times New Roman" w:hAnsi="Times New Roman" w:cs="Times New Roman"/>
+          <w:color w:val="000000"/>
+          <w:sz w:val="24"/>
+          <w:szCs w:val="24"/>
+          <w:lang w:eastAsia="es-ES"/>
+        </w:rPr>
+      </w:pPr>
+    </w:p>
+    <w:p>
+      <w:pPr>
+        <w:spacing w:line="240" w:lineRule="auto"/>
+        <w:ind w:firstLine="360"/>
+        <w:jc w:val="both"/>
+        <w:rPr>
+          <w:rFonts w:ascii="Times New Roman" w:eastAsia="Times New Roman" w:hAnsi="Times New Roman" w:cs="Times New Roman"/>
+          <w:color w:val="000000"/>
+          <w:sz w:val="24"/>
+          <w:szCs w:val="24"/>
+          <w:lang w:eastAsia="es-ES"/>
+        </w:rPr>
+      </w:pPr>
       <w:r>
         <w:rPr>
           <w:rFonts w:ascii="Times New Roman" w:eastAsia="Times New Roman" w:hAnsi="Times New Roman" w:cs="Times New Roman"/>
@@ -1301,27 +1221,27 @@
         <mc:AlternateContent>
           <mc:Choice Requires="wps">
             <w:drawing>
-              <wp:anchor distT="0" distB="0" distL="114300" distR="114300" simplePos="0" relativeHeight="251669504" behindDoc="0" locked="0" layoutInCell="1" allowOverlap="1" wp14:anchorId="242B7995" wp14:editId="32BD6566">
+              <wp:anchor distT="0" distB="0" distL="114300" distR="114300" simplePos="0" relativeHeight="251671552" behindDoc="0" locked="0" layoutInCell="1" allowOverlap="1" wp14:anchorId="0AECE608" wp14:editId="56BDD0DA">
                 <wp:simplePos x="0" y="0"/>
                 <wp:positionH relativeFrom="column">
-                  <wp:posOffset>3989972</wp:posOffset>
+                  <wp:posOffset>2012315</wp:posOffset>
                 </wp:positionH>
                 <wp:positionV relativeFrom="paragraph">
-                  <wp:posOffset>29844</wp:posOffset>
+                  <wp:posOffset>154955</wp:posOffset>
                 </wp:positionV>
-                <wp:extent cx="467360" cy="404406"/>
-                <wp:effectExtent l="19050" t="19050" r="46990" b="53340"/>
+                <wp:extent cx="393405" cy="286916"/>
+                <wp:effectExtent l="38100" t="19050" r="26035" b="56515"/>
                 <wp:wrapNone/>
-                <wp:docPr id="16" name="Conector recto de flecha 16"/>
+                <wp:docPr id="17" name="Conector recto de flecha 17"/>
                 <wp:cNvGraphicFramePr/>
                 <a:graphic xmlns:a="http://schemas.openxmlformats.org/drawingml/2006/main">
                   <a:graphicData uri="http://schemas.microsoft.com/office/word/2010/wordprocessingShape">
                     <wps:wsp>
                       <wps:cNvCnPr/>
                       <wps:spPr>
-                        <a:xfrm>
+                        <a:xfrm flipH="1">
                           <a:off x="0" y="0"/>
-                          <a:ext cx="467360" cy="404406"/>
+                          <a:ext cx="393405" cy="286916"/>
                         </a:xfrm>
                         <a:prstGeom prst="straightConnector1">
                           <a:avLst/>
@@ -1364,7 +1284,7 @@
           </mc:Choice>
           <mc:Fallback>
             <w:pict>
-              <v:shape w14:anchorId="08546337" id="Conector recto de flecha 16" o:spid="_x0000_s1026" type="#_x0000_t32" style="position:absolute;margin-left:314.15pt;margin-top:2.35pt;width:36.8pt;height:31.85pt;z-index:251669504;visibility:visible;mso-wrap-style:square;mso-width-percent:0;mso-height-percent:0;mso-wrap-distance-left:9pt;mso-wrap-distance-top:0;mso-wrap-distance-right:9pt;mso-wrap-distance-bottom:0;mso-position-horizontal:absolute;mso-position-horizontal-relative:text;mso-position-vertical:absolute;mso-position-vertical-relative:text;mso-width-percent:0;mso-height-percent:0;mso-width-relative:margin;mso-height-relative:margin" o:gfxdata="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" strokecolor="#7a042e [2409]" strokeweight="3pt">
+              <v:shape w14:anchorId="1EDF4D8A" id="Conector recto de flecha 17" o:spid="_x0000_s1026" type="#_x0000_t32" style="position:absolute;margin-left:158.45pt;margin-top:12.2pt;width:31pt;height:22.6pt;flip:x;z-index:251671552;visibility:visible;mso-wrap-style:square;mso-width-percent:0;mso-height-percent:0;mso-wrap-distance-left:9pt;mso-wrap-distance-top:0;mso-wrap-distance-right:9pt;mso-wrap-distance-bottom:0;mso-position-horizontal:absolute;mso-position-horizontal-relative:text;mso-position-vertical:absolute;mso-position-vertical-relative:text;mso-width-percent:0;mso-height-percent:0;mso-width-relative:margin;mso-height-relative:margin" o:gfxdata="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" strokecolor="#7a042e [2409]" strokeweight="3pt">
                 <v:stroke endarrow="block" joinstyle="miter"/>
               </v:shape>
             </w:pict>
@@ -1383,13 +1303,13 @@
         <mc:AlternateContent>
           <mc:Choice Requires="wps">
             <w:drawing>
-              <wp:anchor distT="0" distB="0" distL="114300" distR="114300" simplePos="0" relativeHeight="251664384" behindDoc="0" locked="0" layoutInCell="1" allowOverlap="1" wp14:anchorId="4A079F1A" wp14:editId="21745D4B">
+              <wp:anchor distT="0" distB="0" distL="114300" distR="114300" simplePos="0" relativeHeight="251664384" behindDoc="0" locked="0" layoutInCell="1" allowOverlap="1" wp14:anchorId="4A079F1A" wp14:editId="6BBA1C66">
                 <wp:simplePos x="0" y="0"/>
                 <wp:positionH relativeFrom="column">
-                  <wp:posOffset>335738</wp:posOffset>
+                  <wp:posOffset>186425</wp:posOffset>
                 </wp:positionH>
                 <wp:positionV relativeFrom="paragraph">
-                  <wp:posOffset>167419</wp:posOffset>
+                  <wp:posOffset>38942</wp:posOffset>
                 </wp:positionV>
                 <wp:extent cx="1827205" cy="691116"/>
                 <wp:effectExtent l="0" t="0" r="20955" b="13970"/>
@@ -1497,7 +1417,7 @@
           </mc:Choice>
           <mc:Fallback>
             <w:pict>
-              <v:roundrect w14:anchorId="4A079F1A" id="Rectángulo redondeado 13" o:spid="_x0000_s1029" style="position:absolute;left:0;text-align:left;margin-left:26.45pt;margin-top:13.2pt;width:143.85pt;height:54.4pt;z-index:251664384;visibility:visible;mso-wrap-style:square;mso-width-percent:0;mso-height-percent:0;mso-wrap-distance-left:9pt;mso-wrap-distance-top:0;mso-wrap-distance-right:9pt;mso-wrap-distance-bottom:0;mso-position-horizontal:absolute;mso-position-horizontal-relative:text;mso-position-vertical:absolute;mso-position-vertical-relative:text;mso-width-percent:0;mso-height-percent:0;mso-width-relative:margin;mso-height-relative:margin;v-text-anchor:middle" arcsize="10923f" o:gfxdata="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" fillcolor="white [3201]" strokecolor="#b50745 [3207]" strokeweight="1pt">
+              <v:roundrect w14:anchorId="4A079F1A" id="Rectángulo redondeado 13" o:spid="_x0000_s1030" style="position:absolute;left:0;text-align:left;margin-left:14.7pt;margin-top:3.05pt;width:143.85pt;height:54.4pt;z-index:251664384;visibility:visible;mso-wrap-style:square;mso-width-percent:0;mso-height-percent:0;mso-wrap-distance-left:9pt;mso-wrap-distance-top:0;mso-wrap-distance-right:9pt;mso-wrap-distance-bottom:0;mso-position-horizontal:absolute;mso-position-horizontal-relative:text;mso-position-vertical:absolute;mso-position-vertical-relative:text;mso-width-percent:0;mso-height-percent:0;mso-width-relative:margin;mso-height-relative:margin;v-text-anchor:middle" arcsize="10923f" o:gfxdata="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" fillcolor="white [3201]" strokecolor="#b50745 [3207]" strokeweight="1pt">
                 <v:stroke joinstyle="miter"/>
                 <v:textbox>
                   <w:txbxContent>
@@ -1558,6 +1478,20 @@
           </mc:Fallback>
         </mc:AlternateContent>
       </w:r>
+    </w:p>
+    <w:p>
+      <w:pPr>
+        <w:spacing w:line="240" w:lineRule="auto"/>
+        <w:ind w:firstLine="360"/>
+        <w:jc w:val="both"/>
+        <w:rPr>
+          <w:rFonts w:ascii="Times New Roman" w:eastAsia="Times New Roman" w:hAnsi="Times New Roman" w:cs="Times New Roman"/>
+          <w:color w:val="000000"/>
+          <w:sz w:val="24"/>
+          <w:szCs w:val="24"/>
+          <w:lang w:eastAsia="es-ES"/>
+        </w:rPr>
+      </w:pPr>
       <w:r>
         <w:rPr>
           <w:rFonts w:ascii="Times New Roman" w:eastAsia="Times New Roman" w:hAnsi="Times New Roman" w:cs="Times New Roman"/>
@@ -1570,13 +1504,13 @@
         <mc:AlternateContent>
           <mc:Choice Requires="wps">
             <w:drawing>
-              <wp:anchor distT="0" distB="0" distL="114300" distR="114300" simplePos="0" relativeHeight="251666432" behindDoc="0" locked="0" layoutInCell="1" allowOverlap="1" wp14:anchorId="3928E550" wp14:editId="513DF446">
+              <wp:anchor distT="0" distB="0" distL="114300" distR="114300" simplePos="0" relativeHeight="251666432" behindDoc="0" locked="0" layoutInCell="1" allowOverlap="1" wp14:anchorId="3928E550" wp14:editId="17C21D90">
                 <wp:simplePos x="0" y="0"/>
                 <wp:positionH relativeFrom="column">
-                  <wp:posOffset>4457006</wp:posOffset>
+                  <wp:posOffset>4392000</wp:posOffset>
                 </wp:positionH>
                 <wp:positionV relativeFrom="paragraph">
-                  <wp:posOffset>135182</wp:posOffset>
+                  <wp:posOffset>85725</wp:posOffset>
                 </wp:positionV>
                 <wp:extent cx="2020186" cy="691116"/>
                 <wp:effectExtent l="0" t="0" r="18415" b="13970"/>
@@ -1659,26 +1593,8 @@
                                   <w14:round/>
                                 </w14:textOutline>
                               </w:rPr>
-                              <w:t xml:space="preserve">Buscador y </w:t>
+                              <w:t>Buscador y geolocalizador</w:t>
                             </w:r>
-                            <w:proofErr w:type="spellStart"/>
-                            <w:r>
-                              <w:rPr>
-                                <w:color w:val="A4063E" w:themeColor="accent1"/>
-                                <w14:shadow w14:blurRad="38100" w14:dist="25400" w14:dir="5400000" w14:sx="100000" w14:sy="100000" w14:kx="0" w14:ky="0" w14:algn="ctr">
-                                  <w14:srgbClr w14:val="6E747A">
-                                    <w14:alpha w14:val="57000"/>
-                                  </w14:srgbClr>
-                                </w14:shadow>
-                                <w14:textOutline w14:w="0" w14:cap="flat" w14:cmpd="sng" w14:algn="ctr">
-                                  <w14:noFill/>
-                                  <w14:prstDash w14:val="solid"/>
-                                  <w14:round/>
-                                </w14:textOutline>
-                              </w:rPr>
-                              <w:t>geolocalizador</w:t>
-                            </w:r>
-                            <w:proofErr w:type="spellEnd"/>
                           </w:p>
                         </w:txbxContent>
                       </wps:txbx>
@@ -1702,7 +1618,7 @@
           </mc:Choice>
           <mc:Fallback>
             <w:pict>
-              <v:roundrect w14:anchorId="3928E550" id="Rectángulo redondeado 14" o:spid="_x0000_s1030" style="position:absolute;left:0;text-align:left;margin-left:350.95pt;margin-top:10.65pt;width:159.05pt;height:54.4pt;z-index:251666432;visibility:visible;mso-wrap-style:square;mso-width-percent:0;mso-height-percent:0;mso-wrap-distance-left:9pt;mso-wrap-distance-top:0;mso-wrap-distance-right:9pt;mso-wrap-distance-bottom:0;mso-position-horizontal:absolute;mso-position-horizontal-relative:text;mso-position-vertical:absolute;mso-position-vertical-relative:text;mso-width-percent:0;mso-height-percent:0;mso-width-relative:margin;mso-height-relative:margin;v-text-anchor:middle" arcsize="10923f" o:gfxdata="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" fillcolor="white [3201]" strokecolor="#b50745 [3207]" strokeweight="1pt">
+              <v:roundrect w14:anchorId="3928E550" id="Rectángulo redondeado 14" o:spid="_x0000_s1031" style="position:absolute;left:0;text-align:left;margin-left:345.85pt;margin-top:6.75pt;width:159.05pt;height:54.4pt;z-index:251666432;visibility:visible;mso-wrap-style:square;mso-width-percent:0;mso-height-percent:0;mso-wrap-distance-left:9pt;mso-wrap-distance-top:0;mso-wrap-distance-right:9pt;mso-wrap-distance-bottom:0;mso-position-horizontal:absolute;mso-position-horizontal-relative:text;mso-position-vertical:absolute;mso-position-vertical-relative:text;mso-width-percent:0;mso-height-percent:0;mso-width-relative:margin;mso-height-relative:margin;v-text-anchor:middle" arcsize="10923f" o:gfxdata="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" fillcolor="white [3201]" strokecolor="#b50745 [3207]" strokeweight="1pt">
                 <v:stroke joinstyle="miter"/>
                 <v:textbox>
                   <w:txbxContent>
@@ -1763,6 +1679,88 @@
           </mc:Fallback>
         </mc:AlternateContent>
       </w:r>
+      <w:r>
+        <w:rPr>
+          <w:rFonts w:ascii="Times New Roman" w:eastAsia="Times New Roman" w:hAnsi="Times New Roman" w:cs="Times New Roman"/>
+          <w:noProof/>
+          <w:color w:val="000000"/>
+          <w:sz w:val="24"/>
+          <w:szCs w:val="24"/>
+          <w:lang w:eastAsia="es-ES"/>
+        </w:rPr>
+        <mc:AlternateContent>
+          <mc:Choice Requires="wps">
+            <w:drawing>
+              <wp:anchor distT="0" distB="0" distL="114300" distR="114300" simplePos="0" relativeHeight="251669504" behindDoc="0" locked="0" layoutInCell="1" allowOverlap="1" wp14:anchorId="242B7995" wp14:editId="5974A44F">
+                <wp:simplePos x="0" y="0"/>
+                <wp:positionH relativeFrom="column">
+                  <wp:posOffset>3830481</wp:posOffset>
+                </wp:positionH>
+                <wp:positionV relativeFrom="paragraph">
+                  <wp:posOffset>149816</wp:posOffset>
+                </wp:positionV>
+                <wp:extent cx="627321" cy="276446"/>
+                <wp:effectExtent l="19050" t="19050" r="40005" b="47625"/>
+                <wp:wrapNone/>
+                <wp:docPr id="16" name="Conector recto de flecha 16"/>
+                <wp:cNvGraphicFramePr/>
+                <a:graphic xmlns:a="http://schemas.openxmlformats.org/drawingml/2006/main">
+                  <a:graphicData uri="http://schemas.microsoft.com/office/word/2010/wordprocessingShape">
+                    <wps:wsp>
+                      <wps:cNvCnPr/>
+                      <wps:spPr>
+                        <a:xfrm>
+                          <a:off x="0" y="0"/>
+                          <a:ext cx="627321" cy="276446"/>
+                        </a:xfrm>
+                        <a:prstGeom prst="straightConnector1">
+                          <a:avLst/>
+                        </a:prstGeom>
+                        <a:ln w="38100">
+                          <a:solidFill>
+                            <a:schemeClr val="accent6">
+                              <a:lumMod val="75000"/>
+                            </a:schemeClr>
+                          </a:solidFill>
+                          <a:tailEnd type="triangle"/>
+                        </a:ln>
+                      </wps:spPr>
+                      <wps:style>
+                        <a:lnRef idx="3">
+                          <a:schemeClr val="accent1"/>
+                        </a:lnRef>
+                        <a:fillRef idx="0">
+                          <a:schemeClr val="accent1"/>
+                        </a:fillRef>
+                        <a:effectRef idx="2">
+                          <a:schemeClr val="accent1"/>
+                        </a:effectRef>
+                        <a:fontRef idx="minor">
+                          <a:schemeClr val="tx1"/>
+                        </a:fontRef>
+                      </wps:style>
+                      <wps:bodyPr/>
+                    </wps:wsp>
+                  </a:graphicData>
+                </a:graphic>
+                <wp14:sizeRelH relativeFrom="margin">
+                  <wp14:pctWidth>0</wp14:pctWidth>
+                </wp14:sizeRelH>
+                <wp14:sizeRelV relativeFrom="margin">
+                  <wp14:pctHeight>0</wp14:pctHeight>
+                </wp14:sizeRelV>
+              </wp:anchor>
+            </w:drawing>
+          </mc:Choice>
+          <mc:Fallback>
+            <w:pict>
+              <v:shape w14:anchorId="4BCFFD43" id="Conector recto de flecha 16" o:spid="_x0000_s1026" type="#_x0000_t32" style="position:absolute;margin-left:301.6pt;margin-top:11.8pt;width:49.4pt;height:21.75pt;z-index:251669504;visibility:visible;mso-wrap-style:square;mso-width-percent:0;mso-height-percent:0;mso-wrap-distance-left:9pt;mso-wrap-distance-top:0;mso-wrap-distance-right:9pt;mso-wrap-distance-bottom:0;mso-position-horizontal:absolute;mso-position-horizontal-relative:text;mso-position-vertical:absolute;mso-position-vertical-relative:text;mso-width-percent:0;mso-height-percent:0;mso-width-relative:margin;mso-height-relative:margin" o:gfxdata="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" strokecolor="#7a042e [2409]" strokeweight="3pt">
+                <v:stroke endarrow="block" joinstyle="miter"/>
+              </v:shape>
+            </w:pict>
+          </mc:Fallback>
+        </mc:AlternateContent>
+      </w:r>
     </w:p>
     <w:p>
       <w:pPr>
@@ -1791,6 +1789,8 @@
           <w:lang w:eastAsia="es-ES"/>
         </w:rPr>
       </w:pPr>
+      <w:bookmarkStart w:id="0" w:name="_GoBack"/>
+      <w:bookmarkEnd w:id="0"/>
     </w:p>
     <w:p>
       <w:pPr>
@@ -1809,7 +1809,6 @@
     <w:p>
       <w:pPr>
         <w:spacing w:line="240" w:lineRule="auto"/>
-        <w:ind w:firstLine="360"/>
         <w:jc w:val="both"/>
         <w:rPr>
           <w:rFonts w:ascii="Times New Roman" w:eastAsia="Times New Roman" w:hAnsi="Times New Roman" w:cs="Times New Roman"/>
@@ -2288,11 +2287,7 @@
           </mc:Choice>
           <mc:Fallback>
             <w:pict>
-              <v:shapetype w14:anchorId="5DE1F511" id="_x0000_t202" coordsize="21600,21600" o:spt="202" path="m,l,21600r21600,l21600,xe">
-                <v:stroke joinstyle="miter"/>
-                <v:path gradientshapeok="t" o:connecttype="rect"/>
-              </v:shapetype>
-              <v:shape id="Cuadro de texto 2" o:spid="_x0000_s1031" type="#_x0000_t202" style="position:absolute;left:0;text-align:left;margin-left:286.55pt;margin-top:10.6pt;width:79.55pt;height:110.6pt;z-index:251679744;visibility:visible;mso-wrap-style:square;mso-width-percent:0;mso-height-percent:200;mso-wrap-distance-left:9pt;mso-wrap-distance-top:3.6pt;mso-wrap-distance-right:9pt;mso-wrap-distance-bottom:3.6pt;mso-position-horizontal:absolute;mso-position-horizontal-relative:text;mso-position-vertical:absolute;mso-position-vertical-relative:text;mso-width-percent:0;mso-height-percent:200;mso-width-relative:margin;mso-height-relative:margin;v-text-anchor:top" o:gfxdata="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" stroked="f">
+              <v:shape w14:anchorId="5DE1F511" id="_x0000_s1032" type="#_x0000_t202" style="position:absolute;left:0;text-align:left;margin-left:286.55pt;margin-top:10.6pt;width:79.55pt;height:110.6pt;z-index:251679744;visibility:visible;mso-wrap-style:square;mso-width-percent:0;mso-height-percent:200;mso-wrap-distance-left:9pt;mso-wrap-distance-top:3.6pt;mso-wrap-distance-right:9pt;mso-wrap-distance-bottom:3.6pt;mso-position-horizontal:absolute;mso-position-horizontal-relative:text;mso-position-vertical:absolute;mso-position-vertical-relative:text;mso-width-percent:0;mso-height-percent:200;mso-width-relative:margin;mso-height-relative:margin;v-text-anchor:top" o:gfxdata="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" stroked="f">
                 <v:textbox style="mso-fit-shape-to-text:t">
                   <w:txbxContent>
                     <w:p>
@@ -2420,7 +2415,7 @@
           </mc:Choice>
           <mc:Fallback>
             <w:pict>
-              <v:shape w14:anchorId="136910E4" id="_x0000_s1032" type="#_x0000_t202" style="position:absolute;left:0;text-align:left;margin-left:113.2pt;margin-top:11.25pt;width:75.3pt;height:110.6pt;z-index:251677696;visibility:visible;mso-wrap-style:square;mso-width-percent:0;mso-height-percent:200;mso-wrap-distance-left:9pt;mso-wrap-distance-top:3.6pt;mso-wrap-distance-right:9pt;mso-wrap-distance-bottom:3.6pt;mso-position-horizontal:absolute;mso-position-horizontal-relative:text;mso-position-vertical:absolute;mso-position-vertical-relative:text;mso-width-percent:0;mso-height-percent:200;mso-width-relative:margin;mso-height-relative:margin;v-text-anchor:top" o:gfxdata="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" stroked="f">
+              <v:shape w14:anchorId="136910E4" id="_x0000_s1033" type="#_x0000_t202" style="position:absolute;left:0;text-align:left;margin-left:113.2pt;margin-top:11.25pt;width:75.3pt;height:110.6pt;z-index:251677696;visibility:visible;mso-wrap-style:square;mso-width-percent:0;mso-height-percent:200;mso-wrap-distance-left:9pt;mso-wrap-distance-top:3.6pt;mso-wrap-distance-right:9pt;mso-wrap-distance-bottom:3.6pt;mso-position-horizontal:absolute;mso-position-horizontal-relative:text;mso-position-vertical:absolute;mso-position-vertical-relative:text;mso-width-percent:0;mso-height-percent:200;mso-width-relative:margin;mso-height-relative:margin;v-text-anchor:top" o:gfxdata="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" stroked="f">
                 <v:textbox style="mso-fit-shape-to-text:t">
                   <w:txbxContent>
                     <w:p>
@@ -2527,29 +2522,7 @@
           <w:szCs w:val="24"/>
           <w:lang w:eastAsia="es-ES"/>
         </w:rPr>
-        <w:t xml:space="preserve">Las funciones que pueden realizar ambos dentro de la </w:t>
-      </w:r>
-      <w:proofErr w:type="gramStart"/>
-      <w:r>
-        <w:rPr>
-          <w:rFonts w:ascii="Times New Roman" w:eastAsia="Times New Roman" w:hAnsi="Times New Roman" w:cs="Times New Roman"/>
-          <w:color w:val="000000"/>
-          <w:sz w:val="24"/>
-          <w:szCs w:val="24"/>
-          <w:lang w:eastAsia="es-ES"/>
-        </w:rPr>
-        <w:t>app</w:t>
-      </w:r>
-      <w:proofErr w:type="gramEnd"/>
-      <w:r>
-        <w:rPr>
-          <w:rFonts w:ascii="Times New Roman" w:eastAsia="Times New Roman" w:hAnsi="Times New Roman" w:cs="Times New Roman"/>
-          <w:color w:val="000000"/>
-          <w:sz w:val="24"/>
-          <w:szCs w:val="24"/>
-          <w:lang w:eastAsia="es-ES"/>
-        </w:rPr>
-        <w:t xml:space="preserve"> son ligeramente distintos. La principal diferencia es que las empresas solo pueden demandar favores y no realizarlos. Independientemente, eso queda para la sección de favores. Las funciones comunes de ambos tipos de usuarios son:</w:t>
+        <w:t>Las funciones que pueden realizar ambos dentro de la app son ligeramente distintos. La principal diferencia es que las empresas solo pueden demandar favores y no realizarlos. Independientemente, eso queda para la sección de favores. Las funciones comunes de ambos tipos de usuarios son:</w:t>
       </w:r>
     </w:p>
     <w:p>
@@ -2568,7 +2541,7 @@
     </w:p>
     <w:tbl>
       <w:tblPr>
-        <w:tblStyle w:val="Tablaconcuadrcula4-nfasis6"/>
+        <w:tblStyle w:val="Tabladecuadrcula4-nfasis6"/>
         <w:tblW w:w="0" w:type="auto"/>
         <w:tblLook w:val="04A0" w:firstRow="1" w:lastRow="0" w:firstColumn="1" w:lastColumn="0" w:noHBand="0" w:noVBand="1"/>
       </w:tblPr>
@@ -3310,29 +3283,7 @@
                 <w:szCs w:val="24"/>
                 <w:lang w:eastAsia="es-ES"/>
               </w:rPr>
-              <w:t xml:space="preserve">El usuario podrá conectar su cuenta en la </w:t>
-            </w:r>
-            <w:proofErr w:type="gramStart"/>
-            <w:r>
-              <w:rPr>
-                <w:rFonts w:ascii="Times New Roman" w:eastAsia="Times New Roman" w:hAnsi="Times New Roman" w:cs="Times New Roman"/>
-                <w:color w:val="000000"/>
-                <w:sz w:val="24"/>
-                <w:szCs w:val="24"/>
-                <w:lang w:eastAsia="es-ES"/>
-              </w:rPr>
-              <w:t>app</w:t>
-            </w:r>
-            <w:proofErr w:type="gramEnd"/>
-            <w:r>
-              <w:rPr>
-                <w:rFonts w:ascii="Times New Roman" w:eastAsia="Times New Roman" w:hAnsi="Times New Roman" w:cs="Times New Roman"/>
-                <w:color w:val="000000"/>
-                <w:sz w:val="24"/>
-                <w:szCs w:val="24"/>
-                <w:lang w:eastAsia="es-ES"/>
-              </w:rPr>
-              <w:t xml:space="preserve"> con su cuenta de Facebook</w:t>
+              <w:t>El usuario podrá conectar su cuenta en la app con su cuenta de Facebook</w:t>
             </w:r>
           </w:p>
         </w:tc>
@@ -3431,7 +3382,7 @@
     </w:p>
     <w:tbl>
       <w:tblPr>
-        <w:tblStyle w:val="Tablaconcuadrcula4-nfasis6"/>
+        <w:tblStyle w:val="Tabladecuadrcula4-nfasis6"/>
         <w:tblW w:w="0" w:type="auto"/>
         <w:tblLook w:val="04A0" w:firstRow="1" w:lastRow="0" w:firstColumn="1" w:lastColumn="0" w:noHBand="0" w:noVBand="1"/>
       </w:tblPr>
@@ -3581,7 +3532,6 @@
               </w:rPr>
               <w:t xml:space="preserve">Un usuario podrá publicar un favor (una necesidad) ofreciendo una retribución (en </w:t>
             </w:r>
-            <w:proofErr w:type="spellStart"/>
             <w:r>
               <w:rPr>
                 <w:rFonts w:ascii="Times New Roman" w:eastAsia="Times New Roman" w:hAnsi="Times New Roman" w:cs="Times New Roman"/>
@@ -3618,7 +3568,6 @@
               </w:rPr>
               <w:t>s</w:t>
             </w:r>
-            <w:proofErr w:type="spellEnd"/>
             <w:r>
               <w:rPr>
                 <w:rFonts w:ascii="Times New Roman" w:eastAsia="Times New Roman" w:hAnsi="Times New Roman" w:cs="Times New Roman"/>
@@ -3709,7 +3658,6 @@
               </w:rPr>
               <w:t xml:space="preserve"> una compensación concreta (en </w:t>
             </w:r>
-            <w:proofErr w:type="spellStart"/>
             <w:r>
               <w:rPr>
                 <w:rFonts w:ascii="Times New Roman" w:eastAsia="Times New Roman" w:hAnsi="Times New Roman" w:cs="Times New Roman"/>
@@ -3746,7 +3694,6 @@
               </w:rPr>
               <w:t>s</w:t>
             </w:r>
-            <w:proofErr w:type="spellEnd"/>
             <w:r>
               <w:rPr>
                 <w:rFonts w:ascii="Times New Roman" w:eastAsia="Times New Roman" w:hAnsi="Times New Roman" w:cs="Times New Roman"/>
@@ -3884,18 +3831,7 @@
                 <w:szCs w:val="24"/>
                 <w:lang w:eastAsia="es-ES"/>
               </w:rPr>
-              <w:t xml:space="preserve">Un usuario puede adjudicarse un favor con la motivación de obtener una retribución (en </w:t>
-            </w:r>
-            <w:proofErr w:type="spellStart"/>
-            <w:r>
-              <w:rPr>
-                <w:rFonts w:ascii="Times New Roman" w:eastAsia="Times New Roman" w:hAnsi="Times New Roman" w:cs="Times New Roman"/>
-                <w:color w:val="000000"/>
-                <w:sz w:val="24"/>
-                <w:szCs w:val="24"/>
-                <w:lang w:eastAsia="es-ES"/>
-              </w:rPr>
-              <w:t>grolli</w:t>
+              <w:t>Un usuario puede adjudicarse un favor con la motivación de obtener una retribución (en grolli</w:t>
             </w:r>
             <w:r>
               <w:rPr>
@@ -3915,18 +3851,7 @@
                 <w:szCs w:val="24"/>
                 <w:lang w:eastAsia="es-ES"/>
               </w:rPr>
-              <w:t>s</w:t>
-            </w:r>
-            <w:proofErr w:type="spellEnd"/>
-            <w:r>
-              <w:rPr>
-                <w:rFonts w:ascii="Times New Roman" w:eastAsia="Times New Roman" w:hAnsi="Times New Roman" w:cs="Times New Roman"/>
-                <w:color w:val="000000"/>
-                <w:sz w:val="24"/>
-                <w:szCs w:val="24"/>
-                <w:lang w:eastAsia="es-ES"/>
-              </w:rPr>
-              <w:t>) tras su realización.</w:t>
+              <w:t>s) tras su realización.</w:t>
             </w:r>
           </w:p>
         </w:tc>
@@ -4145,51 +4070,7 @@
                 <w:szCs w:val="24"/>
                 <w:lang w:eastAsia="es-ES"/>
               </w:rPr>
-              <w:t xml:space="preserve">Una empresa puede solicitar un favor a cambio de una compensación en </w:t>
-            </w:r>
-            <w:proofErr w:type="spellStart"/>
-            <w:r>
-              <w:rPr>
-                <w:rFonts w:ascii="Times New Roman" w:eastAsia="Times New Roman" w:hAnsi="Times New Roman" w:cs="Times New Roman"/>
-                <w:color w:val="000000"/>
-                <w:sz w:val="24"/>
-                <w:szCs w:val="24"/>
-                <w:lang w:eastAsia="es-ES"/>
-              </w:rPr>
-              <w:t>grollies</w:t>
-            </w:r>
-            <w:proofErr w:type="spellEnd"/>
-            <w:r>
-              <w:rPr>
-                <w:rFonts w:ascii="Times New Roman" w:eastAsia="Times New Roman" w:hAnsi="Times New Roman" w:cs="Times New Roman"/>
-                <w:color w:val="000000"/>
-                <w:sz w:val="24"/>
-                <w:szCs w:val="24"/>
-                <w:lang w:eastAsia="es-ES"/>
-              </w:rPr>
-              <w:t xml:space="preserve"> al igual que el resto de </w:t>
-            </w:r>
-            <w:proofErr w:type="gramStart"/>
-            <w:r>
-              <w:rPr>
-                <w:rFonts w:ascii="Times New Roman" w:eastAsia="Times New Roman" w:hAnsi="Times New Roman" w:cs="Times New Roman"/>
-                <w:color w:val="000000"/>
-                <w:sz w:val="24"/>
-                <w:szCs w:val="24"/>
-                <w:lang w:eastAsia="es-ES"/>
-              </w:rPr>
-              <w:t>usuarios</w:t>
-            </w:r>
-            <w:proofErr w:type="gramEnd"/>
-            <w:r>
-              <w:rPr>
-                <w:rFonts w:ascii="Times New Roman" w:eastAsia="Times New Roman" w:hAnsi="Times New Roman" w:cs="Times New Roman"/>
-                <w:color w:val="000000"/>
-                <w:sz w:val="24"/>
-                <w:szCs w:val="24"/>
-                <w:lang w:eastAsia="es-ES"/>
-              </w:rPr>
-              <w:t xml:space="preserve"> pero no puede realizar </w:t>
+              <w:t xml:space="preserve">Una empresa puede solicitar un favor a cambio de una compensación en grollies al igual que el resto de usuarios pero no puede realizar </w:t>
             </w:r>
             <w:r>
               <w:rPr>
@@ -4303,20 +4184,8 @@
                 <w:szCs w:val="24"/>
                 <w:lang w:eastAsia="es-ES"/>
               </w:rPr>
-              <w:t xml:space="preserve">Negociar </w:t>
+              <w:t>Negociar Grollies</w:t>
             </w:r>
-            <w:proofErr w:type="spellStart"/>
-            <w:r>
-              <w:rPr>
-                <w:rFonts w:ascii="Times New Roman" w:eastAsia="Times New Roman" w:hAnsi="Times New Roman" w:cs="Times New Roman"/>
-                <w:color w:val="000000"/>
-                <w:sz w:val="24"/>
-                <w:szCs w:val="24"/>
-                <w:lang w:eastAsia="es-ES"/>
-              </w:rPr>
-              <w:t>Grollies</w:t>
-            </w:r>
-            <w:proofErr w:type="spellEnd"/>
           </w:p>
         </w:tc>
         <w:tc>
@@ -4441,7 +4310,7 @@
     </w:p>
     <w:tbl>
       <w:tblPr>
-        <w:tblStyle w:val="Tablaconcuadrcula4-nfasis6"/>
+        <w:tblStyle w:val="Tabladecuadrcula4-nfasis6"/>
         <w:tblW w:w="0" w:type="auto"/>
         <w:tblLook w:val="04A0" w:firstRow="1" w:lastRow="0" w:firstColumn="1" w:lastColumn="0" w:noHBand="0" w:noVBand="1"/>
       </w:tblPr>
@@ -4541,7 +4410,6 @@
               </w:rPr>
               <w:t xml:space="preserve">Compra de </w:t>
             </w:r>
-            <w:proofErr w:type="spellStart"/>
             <w:r>
               <w:rPr>
                 <w:rFonts w:ascii="Times New Roman" w:eastAsia="Times New Roman" w:hAnsi="Times New Roman" w:cs="Times New Roman"/>
@@ -4578,7 +4446,6 @@
               </w:rPr>
               <w:t>s</w:t>
             </w:r>
-            <w:proofErr w:type="spellEnd"/>
           </w:p>
           <w:p>
             <w:pPr>
@@ -4639,7 +4506,6 @@
               </w:rPr>
               <w:t xml:space="preserve">en la aplicación para recibir </w:t>
             </w:r>
-            <w:proofErr w:type="spellStart"/>
             <w:r>
               <w:rPr>
                 <w:rFonts w:ascii="Times New Roman" w:eastAsia="Times New Roman" w:hAnsi="Times New Roman" w:cs="Times New Roman"/>
@@ -4676,7 +4542,6 @@
               </w:rPr>
               <w:t>s</w:t>
             </w:r>
-            <w:proofErr w:type="spellEnd"/>
             <w:r>
               <w:rPr>
                 <w:rFonts w:ascii="Times New Roman" w:eastAsia="Times New Roman" w:hAnsi="Times New Roman" w:cs="Times New Roman"/>
@@ -4717,7 +4582,6 @@
               </w:rPr>
               <w:t xml:space="preserve">Intercambiar </w:t>
             </w:r>
-            <w:proofErr w:type="spellStart"/>
             <w:r>
               <w:rPr>
                 <w:rFonts w:ascii="Times New Roman" w:hAnsi="Times New Roman" w:cs="Times New Roman"/>
@@ -4751,7 +4615,6 @@
               </w:rPr>
               <w:t>s</w:t>
             </w:r>
-            <w:proofErr w:type="spellEnd"/>
             <w:r>
               <w:rPr>
                 <w:rFonts w:ascii="Times New Roman" w:hAnsi="Times New Roman" w:cs="Times New Roman"/>
@@ -4786,45 +4649,12 @@
                 <w:sz w:val="24"/>
                 <w:szCs w:val="20"/>
               </w:rPr>
-              <w:t xml:space="preserve">Si el usuario tiene suficientes </w:t>
-            </w:r>
-            <w:proofErr w:type="spellStart"/>
-            <w:r>
-              <w:rPr>
-                <w:rFonts w:ascii="Times New Roman" w:hAnsi="Times New Roman" w:cs="Times New Roman"/>
-                <w:color w:val="161718" w:themeColor="text1"/>
-                <w:sz w:val="24"/>
-                <w:szCs w:val="20"/>
-              </w:rPr>
-              <w:t>grollies</w:t>
-            </w:r>
-            <w:proofErr w:type="spellEnd"/>
-            <w:r>
-              <w:rPr>
-                <w:rFonts w:ascii="Times New Roman" w:hAnsi="Times New Roman" w:cs="Times New Roman"/>
-                <w:color w:val="161718" w:themeColor="text1"/>
-                <w:sz w:val="24"/>
-                <w:szCs w:val="20"/>
-              </w:rPr>
-              <w:t xml:space="preserve"> podrá intercambiarlos por premios de Amazon.</w:t>
+              <w:t>Si el usuario tiene suficientes grollies podrá intercambiarlos por premios de Amazon.</w:t>
             </w:r>
           </w:p>
         </w:tc>
       </w:tr>
     </w:tbl>
-    <w:p>
-      <w:pPr>
-        <w:pStyle w:val="Ttulo2"/>
-        <w:spacing w:after="500"/>
-        <w:ind w:firstLine="720"/>
-        <w:jc w:val="both"/>
-        <w:rPr>
-          <w:rFonts w:ascii="Times New Roman" w:hAnsi="Times New Roman"/>
-          <w:color w:val="161718" w:themeColor="text1"/>
-          <w:sz w:val="32"/>
-        </w:rPr>
-      </w:pPr>
-    </w:p>
     <w:p>
       <w:pPr>
         <w:pStyle w:val="Ttulo2"/>
@@ -4850,18 +4680,9 @@
           <w:color w:val="FFFFFF" w:themeColor="background1"/>
           <w:sz w:val="32"/>
         </w:rPr>
-        <w:t xml:space="preserve">2.2.1 Buscador y </w:t>
+        <w:lastRenderedPageBreak/>
+        <w:t>2.2.1 Buscador y geolocalizador</w:t>
       </w:r>
-      <w:proofErr w:type="spellStart"/>
-      <w:r>
-        <w:rPr>
-          <w:rFonts w:ascii="Times New Roman" w:hAnsi="Times New Roman"/>
-          <w:color w:val="FFFFFF" w:themeColor="background1"/>
-          <w:sz w:val="32"/>
-        </w:rPr>
-        <w:t>geolocalizador</w:t>
-      </w:r>
-      <w:proofErr w:type="spellEnd"/>
     </w:p>
     <w:p>
       <w:pPr>
@@ -4903,7 +4724,7 @@
     </w:p>
     <w:tbl>
       <w:tblPr>
-        <w:tblStyle w:val="Tablaconcuadrcula4-nfasis6"/>
+        <w:tblStyle w:val="Tabladecuadrcula4-nfasis6"/>
         <w:tblW w:w="0" w:type="auto"/>
         <w:tblLook w:val="04A0" w:firstRow="1" w:lastRow="0" w:firstColumn="1" w:lastColumn="0" w:noHBand="0" w:noVBand="1"/>
       </w:tblPr>
@@ -5026,19 +4847,8 @@
                 <w:sz w:val="24"/>
                 <w:szCs w:val="20"/>
               </w:rPr>
-              <w:t xml:space="preserve">Un usuario puede buscar favores por su nombre en un buscador de la </w:t>
+              <w:t>Un usuario puede buscar favores por su nombre en un buscador de la app</w:t>
             </w:r>
-            <w:proofErr w:type="gramStart"/>
-            <w:r>
-              <w:rPr>
-                <w:rFonts w:ascii="Times New Roman" w:hAnsi="Times New Roman" w:cs="Times New Roman"/>
-                <w:color w:val="161718" w:themeColor="text1"/>
-                <w:sz w:val="24"/>
-                <w:szCs w:val="20"/>
-              </w:rPr>
-              <w:t>app</w:t>
-            </w:r>
-            <w:proofErr w:type="gramEnd"/>
           </w:p>
         </w:tc>
       </w:tr>
@@ -5402,6 +5212,38 @@
         <w:jc w:val="both"/>
         <w:rPr>
           <w:rFonts w:ascii="Times New Roman" w:eastAsia="Times New Roman" w:hAnsi="Times New Roman" w:cs="Times New Roman"/>
+          <w:b/>
+          <w:bCs/>
+          <w:color w:val="000000"/>
+          <w:sz w:val="24"/>
+          <w:szCs w:val="24"/>
+          <w:lang w:eastAsia="es-ES"/>
+        </w:rPr>
+      </w:pPr>
+    </w:p>
+    <w:p>
+      <w:pPr>
+        <w:spacing w:line="240" w:lineRule="auto"/>
+        <w:ind w:left="720"/>
+        <w:jc w:val="both"/>
+        <w:rPr>
+          <w:rFonts w:ascii="Times New Roman" w:eastAsia="Times New Roman" w:hAnsi="Times New Roman" w:cs="Times New Roman"/>
+          <w:b/>
+          <w:bCs/>
+          <w:color w:val="000000"/>
+          <w:sz w:val="24"/>
+          <w:szCs w:val="24"/>
+          <w:lang w:eastAsia="es-ES"/>
+        </w:rPr>
+      </w:pPr>
+    </w:p>
+    <w:p>
+      <w:pPr>
+        <w:spacing w:line="240" w:lineRule="auto"/>
+        <w:ind w:left="720"/>
+        <w:jc w:val="both"/>
+        <w:rPr>
+          <w:rFonts w:ascii="Times New Roman" w:eastAsia="Times New Roman" w:hAnsi="Times New Roman" w:cs="Times New Roman"/>
           <w:sz w:val="24"/>
           <w:szCs w:val="24"/>
           <w:lang w:eastAsia="es-ES"/>
@@ -5939,29 +5781,7 @@
           <w:szCs w:val="24"/>
           <w:lang w:eastAsia="es-ES"/>
         </w:rPr>
-        <w:t xml:space="preserve"> También se va a necesitar conexión con internet y que el usuario tenga instalada una versión suficientemente actualizada de Google </w:t>
-      </w:r>
-      <w:proofErr w:type="spellStart"/>
-      <w:r>
-        <w:rPr>
-          <w:rFonts w:ascii="Times New Roman" w:eastAsia="Times New Roman" w:hAnsi="Times New Roman" w:cs="Times New Roman"/>
-          <w:color w:val="000000"/>
-          <w:sz w:val="24"/>
-          <w:szCs w:val="24"/>
-          <w:lang w:eastAsia="es-ES"/>
-        </w:rPr>
-        <w:t>Maps</w:t>
-      </w:r>
-      <w:proofErr w:type="spellEnd"/>
-      <w:r>
-        <w:rPr>
-          <w:rFonts w:ascii="Times New Roman" w:eastAsia="Times New Roman" w:hAnsi="Times New Roman" w:cs="Times New Roman"/>
-          <w:color w:val="000000"/>
-          <w:sz w:val="24"/>
-          <w:szCs w:val="24"/>
-          <w:lang w:eastAsia="es-ES"/>
-        </w:rPr>
-        <w:t>.</w:t>
+        <w:t xml:space="preserve"> También se va a necesitar conexión con internet y que el usuario tenga instalada una versión suficientemente actualizada de Google Maps.</w:t>
       </w:r>
     </w:p>
     <w:p>
@@ -6105,7 +5925,7 @@
 </file>
 
 <file path=word/endnotes.xml><?xml version="1.0" encoding="utf-8"?>
-<w:endnotes xmlns:wpc="http://schemas.microsoft.com/office/word/2010/wordprocessingCanvas" xmlns:cx="http://schemas.microsoft.com/office/drawing/2014/chartex" xmlns:cx1="http://schemas.microsoft.com/office/drawing/2015/9/8/chartex" xmlns:cx2="http://schemas.microsoft.com/office/drawing/2015/10/21/chartex" xmlns:cx3="http://schemas.microsoft.com/office/drawing/2016/5/9/chartex" xmlns:cx4="http://schemas.microsoft.com/office/drawing/2016/5/10/chartex" xmlns:cx5="http://schemas.microsoft.com/office/drawing/2016/5/11/chartex" xmlns:cx6="http://schemas.microsoft.com/office/drawing/2016/5/12/chartex" xmlns:cx7="http://schemas.microsoft.com/office/drawing/2016/5/13/chartex" xmlns:cx8="http://schemas.microsoft.com/office/drawing/2016/5/14/chartex" xmlns:mc="http://schemas.openxmlformats.org/markup-compatibility/2006" xmlns:aink="http://schemas.microsoft.com/office/drawing/2016/ink" xmlns:am3d="http://schemas.microsoft.com/office/drawing/2017/model3d" xmlns:o="urn:schemas-microsoft-com:office:office" xmlns:r="http://schemas.openxmlformats.org/officeDocument/2006/relationships" xmlns:m="http://schemas.openxmlformats.org/officeDocument/2006/math" xmlns:v="urn:schemas-microsoft-com:vml" xmlns:wp14="http://schemas.microsoft.com/office/word/2010/wordprocessingDrawing" xmlns:wp="http://schemas.openxmlformats.org/drawingml/2006/wordprocessingDrawing" xmlns:w10="urn:schemas-microsoft-com:office:word" xmlns:w="http://schemas.openxmlformats.org/wordprocessingml/2006/main" xmlns:w14="http://schemas.microsoft.com/office/word/2010/wordml" xmlns:w15="http://schemas.microsoft.com/office/word/2012/wordml" xmlns:w16cid="http://schemas.microsoft.com/office/word/2016/wordml/cid" xmlns:w16se="http://schemas.microsoft.com/office/word/2015/wordml/symex" xmlns:wpg="http://schemas.microsoft.com/office/word/2010/wordprocessingGroup" xmlns:wpi="http://schemas.microsoft.com/office/word/2010/wordprocessingInk" xmlns:wne="http://schemas.microsoft.com/office/word/2006/wordml" xmlns:wps="http://schemas.microsoft.com/office/word/2010/wordprocessingShape" mc:Ignorable="w14 w15 w16se w16cid wp14">
+<w:endnotes xmlns:wpc="http://schemas.microsoft.com/office/word/2010/wordprocessingCanvas" xmlns:cx="http://schemas.microsoft.com/office/drawing/2014/chartex" xmlns:mc="http://schemas.openxmlformats.org/markup-compatibility/2006" xmlns:o="urn:schemas-microsoft-com:office:office" xmlns:r="http://schemas.openxmlformats.org/officeDocument/2006/relationships" xmlns:m="http://schemas.openxmlformats.org/officeDocument/2006/math" xmlns:v="urn:schemas-microsoft-com:vml" xmlns:wp14="http://schemas.microsoft.com/office/word/2010/wordprocessingDrawing" xmlns:wp="http://schemas.openxmlformats.org/drawingml/2006/wordprocessingDrawing" xmlns:w10="urn:schemas-microsoft-com:office:word" xmlns:w="http://schemas.openxmlformats.org/wordprocessingml/2006/main" xmlns:w14="http://schemas.microsoft.com/office/word/2010/wordml" xmlns:w15="http://schemas.microsoft.com/office/word/2012/wordml" xmlns:w16se="http://schemas.microsoft.com/office/word/2015/wordml/symex" xmlns:wpg="http://schemas.microsoft.com/office/word/2010/wordprocessingGroup" xmlns:wpi="http://schemas.microsoft.com/office/word/2010/wordprocessingInk" xmlns:wne="http://schemas.microsoft.com/office/word/2006/wordml" xmlns:wps="http://schemas.microsoft.com/office/word/2010/wordprocessingShape" mc:Ignorable="w14 w15 w16se wp14">
   <w:endnote w:type="separator" w:id="-1">
     <w:p>
       <w:r>
@@ -6124,7 +5944,7 @@
 </file>
 
 <file path=word/footer1.xml><?xml version="1.0" encoding="utf-8"?>
-<w:ftr xmlns:wpc="http://schemas.microsoft.com/office/word/2010/wordprocessingCanvas" xmlns:cx="http://schemas.microsoft.com/office/drawing/2014/chartex" xmlns:cx1="http://schemas.microsoft.com/office/drawing/2015/9/8/chartex" xmlns:cx2="http://schemas.microsoft.com/office/drawing/2015/10/21/chartex" xmlns:cx3="http://schemas.microsoft.com/office/drawing/2016/5/9/chartex" xmlns:cx4="http://schemas.microsoft.com/office/drawing/2016/5/10/chartex" xmlns:cx5="http://schemas.microsoft.com/office/drawing/2016/5/11/chartex" xmlns:cx6="http://schemas.microsoft.com/office/drawing/2016/5/12/chartex" xmlns:cx7="http://schemas.microsoft.com/office/drawing/2016/5/13/chartex" xmlns:cx8="http://schemas.microsoft.com/office/drawing/2016/5/14/chartex" xmlns:mc="http://schemas.openxmlformats.org/markup-compatibility/2006" xmlns:aink="http://schemas.microsoft.com/office/drawing/2016/ink" xmlns:am3d="http://schemas.microsoft.com/office/drawing/2017/model3d" xmlns:o="urn:schemas-microsoft-com:office:office" xmlns:r="http://schemas.openxmlformats.org/officeDocument/2006/relationships" xmlns:m="http://schemas.openxmlformats.org/officeDocument/2006/math" xmlns:v="urn:schemas-microsoft-com:vml" xmlns:wp14="http://schemas.microsoft.com/office/word/2010/wordprocessingDrawing" xmlns:wp="http://schemas.openxmlformats.org/drawingml/2006/wordprocessingDrawing" xmlns:w10="urn:schemas-microsoft-com:office:word" xmlns:w="http://schemas.openxmlformats.org/wordprocessingml/2006/main" xmlns:w14="http://schemas.microsoft.com/office/word/2010/wordml" xmlns:w15="http://schemas.microsoft.com/office/word/2012/wordml" xmlns:w16cid="http://schemas.microsoft.com/office/word/2016/wordml/cid" xmlns:w16se="http://schemas.microsoft.com/office/word/2015/wordml/symex" xmlns:wpg="http://schemas.microsoft.com/office/word/2010/wordprocessingGroup" xmlns:wpi="http://schemas.microsoft.com/office/word/2010/wordprocessingInk" xmlns:wne="http://schemas.microsoft.com/office/word/2006/wordml" xmlns:wps="http://schemas.microsoft.com/office/word/2010/wordprocessingShape" mc:Ignorable="w14 w15 w16se w16cid wp14">
+<w:ftr xmlns:wpc="http://schemas.microsoft.com/office/word/2010/wordprocessingCanvas" xmlns:cx="http://schemas.microsoft.com/office/drawing/2014/chartex" xmlns:mc="http://schemas.openxmlformats.org/markup-compatibility/2006" xmlns:o="urn:schemas-microsoft-com:office:office" xmlns:r="http://schemas.openxmlformats.org/officeDocument/2006/relationships" xmlns:m="http://schemas.openxmlformats.org/officeDocument/2006/math" xmlns:v="urn:schemas-microsoft-com:vml" xmlns:wp14="http://schemas.microsoft.com/office/word/2010/wordprocessingDrawing" xmlns:wp="http://schemas.openxmlformats.org/drawingml/2006/wordprocessingDrawing" xmlns:w10="urn:schemas-microsoft-com:office:word" xmlns:w="http://schemas.openxmlformats.org/wordprocessingml/2006/main" xmlns:w14="http://schemas.microsoft.com/office/word/2010/wordml" xmlns:w15="http://schemas.microsoft.com/office/word/2012/wordml" xmlns:w16se="http://schemas.microsoft.com/office/word/2015/wordml/symex" xmlns:wpg="http://schemas.microsoft.com/office/word/2010/wordprocessingGroup" xmlns:wpi="http://schemas.microsoft.com/office/word/2010/wordprocessingInk" xmlns:wne="http://schemas.microsoft.com/office/word/2006/wordml" xmlns:wps="http://schemas.microsoft.com/office/word/2010/wordprocessingShape" mc:Ignorable="w14 w15 w16se wp14">
   <w:tbl>
     <w:tblPr>
       <w:tblW w:w="15853" w:type="dxa"/>
@@ -6174,7 +5994,7 @@
 </file>
 
 <file path=word/footer2.xml><?xml version="1.0" encoding="utf-8"?>
-<w:ftr xmlns:wpc="http://schemas.microsoft.com/office/word/2010/wordprocessingCanvas" xmlns:cx="http://schemas.microsoft.com/office/drawing/2014/chartex" xmlns:cx1="http://schemas.microsoft.com/office/drawing/2015/9/8/chartex" xmlns:cx2="http://schemas.microsoft.com/office/drawing/2015/10/21/chartex" xmlns:cx3="http://schemas.microsoft.com/office/drawing/2016/5/9/chartex" xmlns:cx4="http://schemas.microsoft.com/office/drawing/2016/5/10/chartex" xmlns:cx5="http://schemas.microsoft.com/office/drawing/2016/5/11/chartex" xmlns:cx6="http://schemas.microsoft.com/office/drawing/2016/5/12/chartex" xmlns:cx7="http://schemas.microsoft.com/office/drawing/2016/5/13/chartex" xmlns:cx8="http://schemas.microsoft.com/office/drawing/2016/5/14/chartex" xmlns:mc="http://schemas.openxmlformats.org/markup-compatibility/2006" xmlns:aink="http://schemas.microsoft.com/office/drawing/2016/ink" xmlns:am3d="http://schemas.microsoft.com/office/drawing/2017/model3d" xmlns:o="urn:schemas-microsoft-com:office:office" xmlns:r="http://schemas.openxmlformats.org/officeDocument/2006/relationships" xmlns:m="http://schemas.openxmlformats.org/officeDocument/2006/math" xmlns:v="urn:schemas-microsoft-com:vml" xmlns:wp14="http://schemas.microsoft.com/office/word/2010/wordprocessingDrawing" xmlns:wp="http://schemas.openxmlformats.org/drawingml/2006/wordprocessingDrawing" xmlns:w10="urn:schemas-microsoft-com:office:word" xmlns:w="http://schemas.openxmlformats.org/wordprocessingml/2006/main" xmlns:w14="http://schemas.microsoft.com/office/word/2010/wordml" xmlns:w15="http://schemas.microsoft.com/office/word/2012/wordml" xmlns:w16cid="http://schemas.microsoft.com/office/word/2016/wordml/cid" xmlns:w16se="http://schemas.microsoft.com/office/word/2015/wordml/symex" xmlns:wpg="http://schemas.microsoft.com/office/word/2010/wordprocessingGroup" xmlns:wpi="http://schemas.microsoft.com/office/word/2010/wordprocessingInk" xmlns:wne="http://schemas.microsoft.com/office/word/2006/wordml" xmlns:wps="http://schemas.microsoft.com/office/word/2010/wordprocessingShape" mc:Ignorable="w14 w15 w16se w16cid wp14">
+<w:ftr xmlns:wpc="http://schemas.microsoft.com/office/word/2010/wordprocessingCanvas" xmlns:cx="http://schemas.microsoft.com/office/drawing/2014/chartex" xmlns:mc="http://schemas.openxmlformats.org/markup-compatibility/2006" xmlns:o="urn:schemas-microsoft-com:office:office" xmlns:r="http://schemas.openxmlformats.org/officeDocument/2006/relationships" xmlns:m="http://schemas.openxmlformats.org/officeDocument/2006/math" xmlns:v="urn:schemas-microsoft-com:vml" xmlns:wp14="http://schemas.microsoft.com/office/word/2010/wordprocessingDrawing" xmlns:wp="http://schemas.openxmlformats.org/drawingml/2006/wordprocessingDrawing" xmlns:w10="urn:schemas-microsoft-com:office:word" xmlns:w="http://schemas.openxmlformats.org/wordprocessingml/2006/main" xmlns:w14="http://schemas.microsoft.com/office/word/2010/wordml" xmlns:w15="http://schemas.microsoft.com/office/word/2012/wordml" xmlns:w16se="http://schemas.microsoft.com/office/word/2015/wordml/symex" xmlns:wpg="http://schemas.microsoft.com/office/word/2010/wordprocessingGroup" xmlns:wpi="http://schemas.microsoft.com/office/word/2010/wordprocessingInk" xmlns:wne="http://schemas.microsoft.com/office/word/2006/wordml" xmlns:wps="http://schemas.microsoft.com/office/word/2010/wordprocessingShape" mc:Ignorable="w14 w15 w16se wp14">
   <w:p>
     <w:pPr>
       <w:pStyle w:val="Piedepgina"/>
@@ -6235,7 +6055,7 @@
 </file>
 
 <file path=word/footnotes.xml><?xml version="1.0" encoding="utf-8"?>
-<w:footnotes xmlns:wpc="http://schemas.microsoft.com/office/word/2010/wordprocessingCanvas" xmlns:cx="http://schemas.microsoft.com/office/drawing/2014/chartex" xmlns:cx1="http://schemas.microsoft.com/office/drawing/2015/9/8/chartex" xmlns:cx2="http://schemas.microsoft.com/office/drawing/2015/10/21/chartex" xmlns:cx3="http://schemas.microsoft.com/office/drawing/2016/5/9/chartex" xmlns:cx4="http://schemas.microsoft.com/office/drawing/2016/5/10/chartex" xmlns:cx5="http://schemas.microsoft.com/office/drawing/2016/5/11/chartex" xmlns:cx6="http://schemas.microsoft.com/office/drawing/2016/5/12/chartex" xmlns:cx7="http://schemas.microsoft.com/office/drawing/2016/5/13/chartex" xmlns:cx8="http://schemas.microsoft.com/office/drawing/2016/5/14/chartex" xmlns:mc="http://schemas.openxmlformats.org/markup-compatibility/2006" xmlns:aink="http://schemas.microsoft.com/office/drawing/2016/ink" xmlns:am3d="http://schemas.microsoft.com/office/drawing/2017/model3d" xmlns:o="urn:schemas-microsoft-com:office:office" xmlns:r="http://schemas.openxmlformats.org/officeDocument/2006/relationships" xmlns:m="http://schemas.openxmlformats.org/officeDocument/2006/math" xmlns:v="urn:schemas-microsoft-com:vml" xmlns:wp14="http://schemas.microsoft.com/office/word/2010/wordprocessingDrawing" xmlns:wp="http://schemas.openxmlformats.org/drawingml/2006/wordprocessingDrawing" xmlns:w10="urn:schemas-microsoft-com:office:word" xmlns:w="http://schemas.openxmlformats.org/wordprocessingml/2006/main" xmlns:w14="http://schemas.microsoft.com/office/word/2010/wordml" xmlns:w15="http://schemas.microsoft.com/office/word/2012/wordml" xmlns:w16cid="http://schemas.microsoft.com/office/word/2016/wordml/cid" xmlns:w16se="http://schemas.microsoft.com/office/word/2015/wordml/symex" xmlns:wpg="http://schemas.microsoft.com/office/word/2010/wordprocessingGroup" xmlns:wpi="http://schemas.microsoft.com/office/word/2010/wordprocessingInk" xmlns:wne="http://schemas.microsoft.com/office/word/2006/wordml" xmlns:wps="http://schemas.microsoft.com/office/word/2010/wordprocessingShape" mc:Ignorable="w14 w15 w16se w16cid wp14">
+<w:footnotes xmlns:wpc="http://schemas.microsoft.com/office/word/2010/wordprocessingCanvas" xmlns:cx="http://schemas.microsoft.com/office/drawing/2014/chartex" xmlns:mc="http://schemas.openxmlformats.org/markup-compatibility/2006" xmlns:o="urn:schemas-microsoft-com:office:office" xmlns:r="http://schemas.openxmlformats.org/officeDocument/2006/relationships" xmlns:m="http://schemas.openxmlformats.org/officeDocument/2006/math" xmlns:v="urn:schemas-microsoft-com:vml" xmlns:wp14="http://schemas.microsoft.com/office/word/2010/wordprocessingDrawing" xmlns:wp="http://schemas.openxmlformats.org/drawingml/2006/wordprocessingDrawing" xmlns:w10="urn:schemas-microsoft-com:office:word" xmlns:w="http://schemas.openxmlformats.org/wordprocessingml/2006/main" xmlns:w14="http://schemas.microsoft.com/office/word/2010/wordml" xmlns:w15="http://schemas.microsoft.com/office/word/2012/wordml" xmlns:w16se="http://schemas.microsoft.com/office/word/2015/wordml/symex" xmlns:wpg="http://schemas.microsoft.com/office/word/2010/wordprocessingGroup" xmlns:wpi="http://schemas.microsoft.com/office/word/2010/wordprocessingInk" xmlns:wne="http://schemas.microsoft.com/office/word/2006/wordml" xmlns:wps="http://schemas.microsoft.com/office/word/2010/wordprocessingShape" mc:Ignorable="w14 w15 w16se wp14">
   <w:footnote w:type="separator" w:id="-1">
     <w:p>
       <w:r>
@@ -6254,7 +6074,7 @@
 </file>
 
 <file path=word/header1.xml><?xml version="1.0" encoding="utf-8"?>
-<w:hdr xmlns:wpc="http://schemas.microsoft.com/office/word/2010/wordprocessingCanvas" xmlns:cx="http://schemas.microsoft.com/office/drawing/2014/chartex" xmlns:cx1="http://schemas.microsoft.com/office/drawing/2015/9/8/chartex" xmlns:cx2="http://schemas.microsoft.com/office/drawing/2015/10/21/chartex" xmlns:cx3="http://schemas.microsoft.com/office/drawing/2016/5/9/chartex" xmlns:cx4="http://schemas.microsoft.com/office/drawing/2016/5/10/chartex" xmlns:cx5="http://schemas.microsoft.com/office/drawing/2016/5/11/chartex" xmlns:cx6="http://schemas.microsoft.com/office/drawing/2016/5/12/chartex" xmlns:cx7="http://schemas.microsoft.com/office/drawing/2016/5/13/chartex" xmlns:cx8="http://schemas.microsoft.com/office/drawing/2016/5/14/chartex" xmlns:mc="http://schemas.openxmlformats.org/markup-compatibility/2006" xmlns:aink="http://schemas.microsoft.com/office/drawing/2016/ink" xmlns:am3d="http://schemas.microsoft.com/office/drawing/2017/model3d" xmlns:o="urn:schemas-microsoft-com:office:office" xmlns:r="http://schemas.openxmlformats.org/officeDocument/2006/relationships" xmlns:m="http://schemas.openxmlformats.org/officeDocument/2006/math" xmlns:v="urn:schemas-microsoft-com:vml" xmlns:wp14="http://schemas.microsoft.com/office/word/2010/wordprocessingDrawing" xmlns:wp="http://schemas.openxmlformats.org/drawingml/2006/wordprocessingDrawing" xmlns:w10="urn:schemas-microsoft-com:office:word" xmlns:w="http://schemas.openxmlformats.org/wordprocessingml/2006/main" xmlns:w14="http://schemas.microsoft.com/office/word/2010/wordml" xmlns:w15="http://schemas.microsoft.com/office/word/2012/wordml" xmlns:w16cid="http://schemas.microsoft.com/office/word/2016/wordml/cid" xmlns:w16se="http://schemas.microsoft.com/office/word/2015/wordml/symex" xmlns:wpg="http://schemas.microsoft.com/office/word/2010/wordprocessingGroup" xmlns:wpi="http://schemas.microsoft.com/office/word/2010/wordprocessingInk" xmlns:wne="http://schemas.microsoft.com/office/word/2006/wordml" xmlns:wps="http://schemas.microsoft.com/office/word/2010/wordprocessingShape" mc:Ignorable="w14 w15 w16se w16cid wp14">
+<w:hdr xmlns:wpc="http://schemas.microsoft.com/office/word/2010/wordprocessingCanvas" xmlns:cx="http://schemas.microsoft.com/office/drawing/2014/chartex" xmlns:mc="http://schemas.openxmlformats.org/markup-compatibility/2006" xmlns:o="urn:schemas-microsoft-com:office:office" xmlns:r="http://schemas.openxmlformats.org/officeDocument/2006/relationships" xmlns:m="http://schemas.openxmlformats.org/officeDocument/2006/math" xmlns:v="urn:schemas-microsoft-com:vml" xmlns:wp14="http://schemas.microsoft.com/office/word/2010/wordprocessingDrawing" xmlns:wp="http://schemas.openxmlformats.org/drawingml/2006/wordprocessingDrawing" xmlns:w10="urn:schemas-microsoft-com:office:word" xmlns:w="http://schemas.openxmlformats.org/wordprocessingml/2006/main" xmlns:w14="http://schemas.microsoft.com/office/word/2010/wordml" xmlns:w15="http://schemas.microsoft.com/office/word/2012/wordml" xmlns:w16se="http://schemas.microsoft.com/office/word/2015/wordml/symex" xmlns:wpg="http://schemas.microsoft.com/office/word/2010/wordprocessingGroup" xmlns:wpi="http://schemas.microsoft.com/office/word/2010/wordprocessingInk" xmlns:wne="http://schemas.microsoft.com/office/word/2006/wordml" xmlns:wps="http://schemas.microsoft.com/office/word/2010/wordprocessingShape" mc:Ignorable="w14 w15 w16se wp14">
   <w:tbl>
     <w:tblPr>
       <w:tblW w:w="12210" w:type="dxa"/>
@@ -6362,7 +6182,7 @@
                   </wp:anchor>
                 </w:drawing>
               </mc:Choice>
-              <mc:Fallback>
+              <mc:Fallback xmlns:w16cid="http://schemas.microsoft.com/office/word/2016/wordml/cid" xmlns:am3d="http://schemas.microsoft.com/office/drawing/2017/model3d" xmlns:aink="http://schemas.microsoft.com/office/drawing/2016/ink" xmlns:cx8="http://schemas.microsoft.com/office/drawing/2016/5/14/chartex" xmlns:cx7="http://schemas.microsoft.com/office/drawing/2016/5/13/chartex" xmlns:cx6="http://schemas.microsoft.com/office/drawing/2016/5/12/chartex" xmlns:cx5="http://schemas.microsoft.com/office/drawing/2016/5/11/chartex" xmlns:cx4="http://schemas.microsoft.com/office/drawing/2016/5/10/chartex" xmlns:cx3="http://schemas.microsoft.com/office/drawing/2016/5/9/chartex" xmlns:cx2="http://schemas.microsoft.com/office/drawing/2015/10/21/chartex" xmlns:cx1="http://schemas.microsoft.com/office/drawing/2015/9/8/chartex">
                 <w:pict>
                   <v:rect w14:anchorId="64DF188A" id="Rectángulo 1" o:spid="_x0000_s1026" style="position:absolute;margin-left:584.4pt;margin-top:0;width:25.5pt;height:790.35pt;z-index:251663360;visibility:visible;mso-wrap-style:square;mso-width-percent:0;mso-height-percent:0;mso-wrap-distance-left:9pt;mso-wrap-distance-top:0;mso-wrap-distance-right:9pt;mso-wrap-distance-bottom:0;mso-position-horizontal:absolute;mso-position-horizontal-relative:text;mso-position-vertical:absolute;mso-position-vertical-relative:text;mso-width-percent:0;mso-height-percent:0;mso-width-relative:margin;mso-height-relative:margin;v-text-anchor:middle" o:gfxdata="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" fillcolor="#a4063e [3204]" strokecolor="#51031e [1604]" strokeweight="1pt"/>
                 </w:pict>
@@ -6437,7 +6257,7 @@
                   </wp:anchor>
                 </w:drawing>
               </mc:Choice>
-              <mc:Fallback>
+              <mc:Fallback xmlns:w16cid="http://schemas.microsoft.com/office/word/2016/wordml/cid" xmlns:am3d="http://schemas.microsoft.com/office/drawing/2017/model3d" xmlns:aink="http://schemas.microsoft.com/office/drawing/2016/ink" xmlns:cx8="http://schemas.microsoft.com/office/drawing/2016/5/14/chartex" xmlns:cx7="http://schemas.microsoft.com/office/drawing/2016/5/13/chartex" xmlns:cx6="http://schemas.microsoft.com/office/drawing/2016/5/12/chartex" xmlns:cx5="http://schemas.microsoft.com/office/drawing/2016/5/11/chartex" xmlns:cx4="http://schemas.microsoft.com/office/drawing/2016/5/10/chartex" xmlns:cx3="http://schemas.microsoft.com/office/drawing/2016/5/9/chartex" xmlns:cx2="http://schemas.microsoft.com/office/drawing/2015/10/21/chartex" xmlns:cx1="http://schemas.microsoft.com/office/drawing/2015/9/8/chartex">
                 <w:pict>
                   <v:rect w14:anchorId="3F831478" id="Rectángulo 6" o:spid="_x0000_s1026" style="position:absolute;margin-left:786.75pt;margin-top:-.05pt;width:25.5pt;height:612pt;z-index:251662336;visibility:visible;mso-wrap-style:square;mso-width-percent:0;mso-height-percent:0;mso-wrap-distance-left:9pt;mso-wrap-distance-top:0;mso-wrap-distance-right:9pt;mso-wrap-distance-bottom:0;mso-position-horizontal:absolute;mso-position-horizontal-relative:text;mso-position-vertical:absolute;mso-position-vertical-relative:text;mso-width-percent:0;mso-height-percent:0;mso-width-relative:margin;mso-height-relative:margin;v-text-anchor:middle" o:gfxdata="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" fillcolor="#a4063e [3204]" strokecolor="#51031e [1604]" strokeweight="1pt"/>
                 </w:pict>
@@ -6546,7 +6366,7 @@
               </mc:Choice>
               <mc:Fallback>
                 <w:pict>
-                  <v:rect w14:anchorId="08568A41" id="Rectangle 11" o:spid="_x0000_s1033" style="width:106.5pt;height:46.65pt;visibility:visible;mso-wrap-style:square;mso-left-percent:-10001;mso-top-percent:-10001;mso-position-horizontal:absolute;mso-position-horizontal-relative:char;mso-position-vertical:absolute;mso-position-vertical-relative:line;mso-left-percent:-10001;mso-top-percent:-10001;v-text-anchor:middle" o:gfxdata="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" fillcolor="#a4063e [3204]" stroked="f" strokeweight="1pt">
+                  <v:rect w14:anchorId="08568A41" id="Rectangle 11" o:spid="_x0000_s1034" style="width:106.5pt;height:46.65pt;visibility:visible;mso-wrap-style:square;mso-left-percent:-10001;mso-top-percent:-10001;mso-position-horizontal:absolute;mso-position-horizontal-relative:char;mso-position-vertical:absolute;mso-position-vertical-relative:line;mso-left-percent:-10001;mso-top-percent:-10001;v-text-anchor:middle" o:gfxdata="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" fillcolor="#a4063e [3204]" stroked="f" strokeweight="1pt">
                     <v:textbox>
                       <w:txbxContent>
                         <w:p>
@@ -6604,7 +6424,7 @@
 </file>
 
 <file path=word/header2.xml><?xml version="1.0" encoding="utf-8"?>
-<w:hdr xmlns:wpc="http://schemas.microsoft.com/office/word/2010/wordprocessingCanvas" xmlns:cx="http://schemas.microsoft.com/office/drawing/2014/chartex" xmlns:cx1="http://schemas.microsoft.com/office/drawing/2015/9/8/chartex" xmlns:cx2="http://schemas.microsoft.com/office/drawing/2015/10/21/chartex" xmlns:cx3="http://schemas.microsoft.com/office/drawing/2016/5/9/chartex" xmlns:cx4="http://schemas.microsoft.com/office/drawing/2016/5/10/chartex" xmlns:cx5="http://schemas.microsoft.com/office/drawing/2016/5/11/chartex" xmlns:cx6="http://schemas.microsoft.com/office/drawing/2016/5/12/chartex" xmlns:cx7="http://schemas.microsoft.com/office/drawing/2016/5/13/chartex" xmlns:cx8="http://schemas.microsoft.com/office/drawing/2016/5/14/chartex" xmlns:mc="http://schemas.openxmlformats.org/markup-compatibility/2006" xmlns:aink="http://schemas.microsoft.com/office/drawing/2016/ink" xmlns:am3d="http://schemas.microsoft.com/office/drawing/2017/model3d" xmlns:o="urn:schemas-microsoft-com:office:office" xmlns:r="http://schemas.openxmlformats.org/officeDocument/2006/relationships" xmlns:m="http://schemas.openxmlformats.org/officeDocument/2006/math" xmlns:v="urn:schemas-microsoft-com:vml" xmlns:wp14="http://schemas.microsoft.com/office/word/2010/wordprocessingDrawing" xmlns:wp="http://schemas.openxmlformats.org/drawingml/2006/wordprocessingDrawing" xmlns:w10="urn:schemas-microsoft-com:office:word" xmlns:w="http://schemas.openxmlformats.org/wordprocessingml/2006/main" xmlns:w14="http://schemas.microsoft.com/office/word/2010/wordml" xmlns:w15="http://schemas.microsoft.com/office/word/2012/wordml" xmlns:w16cid="http://schemas.microsoft.com/office/word/2016/wordml/cid" xmlns:w16se="http://schemas.microsoft.com/office/word/2015/wordml/symex" xmlns:wpg="http://schemas.microsoft.com/office/word/2010/wordprocessingGroup" xmlns:wpi="http://schemas.microsoft.com/office/word/2010/wordprocessingInk" xmlns:wne="http://schemas.microsoft.com/office/word/2006/wordml" xmlns:wps="http://schemas.microsoft.com/office/word/2010/wordprocessingShape" mc:Ignorable="w14 w15 w16se w16cid wp14">
+<w:hdr xmlns:wpc="http://schemas.microsoft.com/office/word/2010/wordprocessingCanvas" xmlns:cx="http://schemas.microsoft.com/office/drawing/2014/chartex" xmlns:mc="http://schemas.openxmlformats.org/markup-compatibility/2006" xmlns:o="urn:schemas-microsoft-com:office:office" xmlns:r="http://schemas.openxmlformats.org/officeDocument/2006/relationships" xmlns:m="http://schemas.openxmlformats.org/officeDocument/2006/math" xmlns:v="urn:schemas-microsoft-com:vml" xmlns:wp14="http://schemas.microsoft.com/office/word/2010/wordprocessingDrawing" xmlns:wp="http://schemas.openxmlformats.org/drawingml/2006/wordprocessingDrawing" xmlns:w10="urn:schemas-microsoft-com:office:word" xmlns:w="http://schemas.openxmlformats.org/wordprocessingml/2006/main" xmlns:w14="http://schemas.microsoft.com/office/word/2010/wordml" xmlns:w15="http://schemas.microsoft.com/office/word/2012/wordml" xmlns:w16se="http://schemas.microsoft.com/office/word/2015/wordml/symex" xmlns:wpg="http://schemas.microsoft.com/office/word/2010/wordprocessingGroup" xmlns:wpi="http://schemas.microsoft.com/office/word/2010/wordprocessingInk" xmlns:wne="http://schemas.microsoft.com/office/word/2006/wordml" xmlns:wps="http://schemas.microsoft.com/office/word/2010/wordprocessingShape" mc:Ignorable="w14 w15 w16se wp14">
   <w:p>
     <w:pPr>
       <w:pStyle w:val="Encabezado"/>
@@ -6694,7 +6514,7 @@
         </mc:Choice>
         <mc:Fallback>
           <w:pict>
-            <v:rect w14:anchorId="2E4D19F5" id="_x0000_s1034" style="position:absolute;margin-left:0;margin-top:0;width:106.45pt;height:46.6pt;z-index:251658240;visibility:visible;mso-wrap-style:square;mso-wrap-distance-left:9pt;mso-wrap-distance-top:0;mso-wrap-distance-right:9pt;mso-wrap-distance-bottom:0;mso-position-horizontal:left;mso-position-horizontal-relative:page;mso-position-vertical:absolute;mso-position-vertical-relative:text;v-text-anchor:middle" o:gfxdata="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" fillcolor="#a4063e [3204]" stroked="f" strokeweight="1pt">
+            <v:rect w14:anchorId="2E4D19F5" id="_x0000_s1035" style="position:absolute;margin-left:0;margin-top:0;width:106.45pt;height:46.6pt;z-index:251658240;visibility:visible;mso-wrap-style:square;mso-wrap-distance-left:9pt;mso-wrap-distance-top:0;mso-wrap-distance-right:9pt;mso-wrap-distance-bottom:0;mso-position-horizontal:left;mso-position-horizontal-relative:page;mso-position-vertical:absolute;mso-position-vertical-relative:text;v-text-anchor:middle" o:gfxdata="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" fillcolor="#a4063e [3204]" stroked="f" strokeweight="1pt">
               <v:textbox>
                 <w:txbxContent>
                   <w:p>
@@ -6724,7 +6544,7 @@
 </file>
 
 <file path=word/numbering.xml><?xml version="1.0" encoding="utf-8"?>
-<w:numbering xmlns:wpc="http://schemas.microsoft.com/office/word/2010/wordprocessingCanvas" xmlns:cx="http://schemas.microsoft.com/office/drawing/2014/chartex" xmlns:cx1="http://schemas.microsoft.com/office/drawing/2015/9/8/chartex" xmlns:cx2="http://schemas.microsoft.com/office/drawing/2015/10/21/chartex" xmlns:cx3="http://schemas.microsoft.com/office/drawing/2016/5/9/chartex" xmlns:cx4="http://schemas.microsoft.com/office/drawing/2016/5/10/chartex" xmlns:cx5="http://schemas.microsoft.com/office/drawing/2016/5/11/chartex" xmlns:cx6="http://schemas.microsoft.com/office/drawing/2016/5/12/chartex" xmlns:cx7="http://schemas.microsoft.com/office/drawing/2016/5/13/chartex" xmlns:cx8="http://schemas.microsoft.com/office/drawing/2016/5/14/chartex" xmlns:mc="http://schemas.openxmlformats.org/markup-compatibility/2006" xmlns:aink="http://schemas.microsoft.com/office/drawing/2016/ink" xmlns:am3d="http://schemas.microsoft.com/office/drawing/2017/model3d" xmlns:o="urn:schemas-microsoft-com:office:office" xmlns:r="http://schemas.openxmlformats.org/officeDocument/2006/relationships" xmlns:m="http://schemas.openxmlformats.org/officeDocument/2006/math" xmlns:v="urn:schemas-microsoft-com:vml" xmlns:wp14="http://schemas.microsoft.com/office/word/2010/wordprocessingDrawing" xmlns:wp="http://schemas.openxmlformats.org/drawingml/2006/wordprocessingDrawing" xmlns:w10="urn:schemas-microsoft-com:office:word" xmlns:w="http://schemas.openxmlformats.org/wordprocessingml/2006/main" xmlns:w14="http://schemas.microsoft.com/office/word/2010/wordml" xmlns:w15="http://schemas.microsoft.com/office/word/2012/wordml" xmlns:w16cid="http://schemas.microsoft.com/office/word/2016/wordml/cid" xmlns:w16se="http://schemas.microsoft.com/office/word/2015/wordml/symex" xmlns:wpg="http://schemas.microsoft.com/office/word/2010/wordprocessingGroup" xmlns:wpi="http://schemas.microsoft.com/office/word/2010/wordprocessingInk" xmlns:wne="http://schemas.microsoft.com/office/word/2006/wordml" xmlns:wps="http://schemas.microsoft.com/office/word/2010/wordprocessingShape" mc:Ignorable="w14 w15 w16se w16cid wp14">
+<w:numbering xmlns:wpc="http://schemas.microsoft.com/office/word/2010/wordprocessingCanvas" xmlns:cx="http://schemas.microsoft.com/office/drawing/2014/chartex" xmlns:mc="http://schemas.openxmlformats.org/markup-compatibility/2006" xmlns:o="urn:schemas-microsoft-com:office:office" xmlns:r="http://schemas.openxmlformats.org/officeDocument/2006/relationships" xmlns:m="http://schemas.openxmlformats.org/officeDocument/2006/math" xmlns:v="urn:schemas-microsoft-com:vml" xmlns:wp14="http://schemas.microsoft.com/office/word/2010/wordprocessingDrawing" xmlns:wp="http://schemas.openxmlformats.org/drawingml/2006/wordprocessingDrawing" xmlns:w10="urn:schemas-microsoft-com:office:word" xmlns:w="http://schemas.openxmlformats.org/wordprocessingml/2006/main" xmlns:w14="http://schemas.microsoft.com/office/word/2010/wordml" xmlns:w15="http://schemas.microsoft.com/office/word/2012/wordml" xmlns:w16se="http://schemas.microsoft.com/office/word/2015/wordml/symex" xmlns:wpg="http://schemas.microsoft.com/office/word/2010/wordprocessingGroup" xmlns:wpi="http://schemas.microsoft.com/office/word/2010/wordprocessingInk" xmlns:wne="http://schemas.microsoft.com/office/word/2006/wordml" xmlns:wps="http://schemas.microsoft.com/office/word/2010/wordprocessingShape" mc:Ignorable="w14 w15 w16se wp14">
   <w:abstractNum w:abstractNumId="0" w15:restartNumberingAfterBreak="0">
     <w:nsid w:val="012B702E"/>
     <w:multiLevelType w:val="multilevel"/>
@@ -7272,7 +7092,7 @@
       <w:lvlText w:val="%1.%2"/>
       <w:lvlJc w:val="left"/>
       <w:pPr>
-        <w:ind w:left="1145" w:hanging="720"/>
+        <w:ind w:left="720" w:hanging="720"/>
       </w:pPr>
       <w:rPr>
         <w:rFonts w:hint="default"/>
@@ -8528,7 +8348,7 @@
 </file>
 
 <file path=word/styles.xml><?xml version="1.0" encoding="utf-8"?>
-<w:styles xmlns:mc="http://schemas.openxmlformats.org/markup-compatibility/2006" xmlns:r="http://schemas.openxmlformats.org/officeDocument/2006/relationships" xmlns:w="http://schemas.openxmlformats.org/wordprocessingml/2006/main" xmlns:w14="http://schemas.microsoft.com/office/word/2010/wordml" xmlns:w15="http://schemas.microsoft.com/office/word/2012/wordml" xmlns:w16cid="http://schemas.microsoft.com/office/word/2016/wordml/cid" xmlns:w16se="http://schemas.microsoft.com/office/word/2015/wordml/symex" mc:Ignorable="w14 w15 w16se w16cid">
+<w:styles xmlns:mc="http://schemas.openxmlformats.org/markup-compatibility/2006" xmlns:r="http://schemas.openxmlformats.org/officeDocument/2006/relationships" xmlns:w="http://schemas.openxmlformats.org/wordprocessingml/2006/main" xmlns:w14="http://schemas.microsoft.com/office/word/2010/wordml" xmlns:w15="http://schemas.microsoft.com/office/word/2012/wordml" xmlns:w16se="http://schemas.microsoft.com/office/word/2015/wordml/symex" mc:Ignorable="w14 w15 w16se">
   <w:docDefaults>
     <w:rPrDefault>
       <w:rPr>
@@ -8544,7 +8364,7 @@
       </w:pPr>
     </w:pPrDefault>
   </w:docDefaults>
-  <w:latentStyles w:defLockedState="0" w:defUIPriority="99" w:defSemiHidden="0" w:defUnhideWhenUsed="0" w:defQFormat="0" w:count="376">
+  <w:latentStyles w:defLockedState="0" w:defUIPriority="99" w:defSemiHidden="0" w:defUnhideWhenUsed="0" w:defQFormat="0" w:count="371">
     <w:lsdException w:name="Normal" w:uiPriority="0" w:qFormat="1"/>
     <w:lsdException w:name="heading 1" w:uiPriority="2" w:qFormat="1"/>
     <w:lsdException w:name="heading 2" w:semiHidden="1" w:uiPriority="2" w:unhideWhenUsed="1" w:qFormat="1"/>
@@ -8650,6 +8470,7 @@
     <w:lsdException w:name="HTML Sample" w:semiHidden="1" w:unhideWhenUsed="1"/>
     <w:lsdException w:name="HTML Typewriter" w:semiHidden="1" w:unhideWhenUsed="1"/>
     <w:lsdException w:name="HTML Variable" w:semiHidden="1" w:unhideWhenUsed="1"/>
+    <w:lsdException w:name="Normal Table" w:semiHidden="1" w:unhideWhenUsed="1"/>
     <w:lsdException w:name="annotation subject" w:semiHidden="1" w:unhideWhenUsed="1"/>
     <w:lsdException w:name="No List" w:semiHidden="1" w:unhideWhenUsed="1"/>
     <w:lsdException w:name="Outline List 1" w:semiHidden="1" w:unhideWhenUsed="1"/>
@@ -8692,8 +8513,11 @@
     <w:lsdException w:name="Table Contemporary" w:semiHidden="1" w:unhideWhenUsed="1"/>
     <w:lsdException w:name="Table Elegant" w:semiHidden="1" w:unhideWhenUsed="1"/>
     <w:lsdException w:name="Table Professional" w:semiHidden="1" w:unhideWhenUsed="1"/>
+    <w:lsdException w:name="Table Subtle 1" w:semiHidden="1" w:unhideWhenUsed="1"/>
     <w:lsdException w:name="Table Subtle 2" w:semiHidden="1" w:unhideWhenUsed="1"/>
     <w:lsdException w:name="Table Web 1" w:semiHidden="1" w:unhideWhenUsed="1"/>
+    <w:lsdException w:name="Table Web 2" w:semiHidden="1" w:unhideWhenUsed="1"/>
+    <w:lsdException w:name="Table Web 3" w:semiHidden="1" w:unhideWhenUsed="1"/>
     <w:lsdException w:name="Balloon Text" w:semiHidden="1" w:unhideWhenUsed="1"/>
     <w:lsdException w:name="Table Grid" w:uiPriority="39"/>
     <w:lsdException w:name="Table Theme" w:semiHidden="1" w:unhideWhenUsed="1"/>
@@ -8912,11 +8736,6 @@
     <w:lsdException w:name="List Table 5 Dark Accent 6" w:uiPriority="50"/>
     <w:lsdException w:name="List Table 6 Colorful Accent 6" w:uiPriority="51"/>
     <w:lsdException w:name="List Table 7 Colorful Accent 6" w:uiPriority="52"/>
-    <w:lsdException w:name="Mention" w:semiHidden="1" w:unhideWhenUsed="1"/>
-    <w:lsdException w:name="Smart Hyperlink" w:semiHidden="1" w:unhideWhenUsed="1"/>
-    <w:lsdException w:name="Hashtag" w:semiHidden="1" w:unhideWhenUsed="1"/>
-    <w:lsdException w:name="Unresolved Mention" w:semiHidden="1" w:unhideWhenUsed="1"/>
-    <w:lsdException w:name="Smart Link" w:semiHidden="1" w:unhideWhenUsed="1"/>
   </w:latentStyles>
   <w:style w:type="paragraph" w:default="1" w:styleId="Normal">
     <w:name w:val="Normal"/>
@@ -9308,7 +9127,7 @@
       <w:contextualSpacing/>
     </w:pPr>
   </w:style>
-  <w:style w:type="table" w:styleId="Tablaconcuadrcula5oscura-nfasis4">
+  <w:style w:type="table" w:styleId="Tabladecuadrcula5oscura-nfasis4">
     <w:name w:val="Grid Table 5 Dark Accent 4"/>
     <w:basedOn w:val="Tablanormal"/>
     <w:uiPriority w:val="50"/>
@@ -9414,7 +9233,7 @@
       </w:tcPr>
     </w:tblStylePr>
   </w:style>
-  <w:style w:type="table" w:styleId="Tablaconcuadrcula5oscura-nfasis6">
+  <w:style w:type="table" w:styleId="Tabladecuadrcula5oscura-nfasis6">
     <w:name w:val="Grid Table 5 Dark Accent 6"/>
     <w:basedOn w:val="Tablanormal"/>
     <w:uiPriority w:val="50"/>
@@ -9650,7 +9469,7 @@
       </w:tblBorders>
     </w:tblPr>
   </w:style>
-  <w:style w:type="table" w:styleId="Tablaconcuadrcula5oscura-nfasis2">
+  <w:style w:type="table" w:styleId="Tabladecuadrcula5oscura-nfasis2">
     <w:name w:val="Grid Table 5 Dark Accent 2"/>
     <w:basedOn w:val="Tablanormal"/>
     <w:uiPriority w:val="50"/>
@@ -9761,7 +9580,7 @@
       </w:tcPr>
     </w:tblStylePr>
   </w:style>
-  <w:style w:type="table" w:styleId="Tablaconcuadrcula5oscura-nfasis1">
+  <w:style w:type="table" w:styleId="Tabladecuadrcula5oscura-nfasis1">
     <w:name w:val="Grid Table 5 Dark Accent 1"/>
     <w:basedOn w:val="Tablanormal"/>
     <w:uiPriority w:val="50"/>
@@ -9867,7 +9686,7 @@
       </w:tcPr>
     </w:tblStylePr>
   </w:style>
-  <w:style w:type="table" w:styleId="Tablaconcuadrcula4-nfasis6">
+  <w:style w:type="table" w:styleId="Tabladecuadrcula4-nfasis6">
     <w:name w:val="Grid Table 4 Accent 6"/>
     <w:basedOn w:val="Tablanormal"/>
     <w:uiPriority w:val="49"/>
@@ -9942,6 +9761,16 @@
         <w:shd w:val="clear" w:color="auto" w:fill="FCBDD3" w:themeFill="accent6" w:themeFillTint="33"/>
       </w:tcPr>
     </w:tblStylePr>
+  </w:style>
+  <w:style w:type="character" w:customStyle="1" w:styleId="Textodemarcadordeposicin">
+    <w:name w:val="Texto de marcador de posición"/>
+    <w:basedOn w:val="Fuentedeprrafopredeter"/>
+    <w:uiPriority w:val="99"/>
+    <w:semiHidden/>
+    <w:rsid w:val="00161C26"/>
+    <w:rPr>
+      <w:color w:val="808080"/>
+    </w:rPr>
   </w:style>
 </w:styles>
 </file>
@@ -10159,7 +9988,7 @@
 </file>
 
 <file path=customXml/itemProps1.xml><?xml version="1.0" encoding="utf-8"?>
-<ds:datastoreItem xmlns:ds="http://schemas.openxmlformats.org/officeDocument/2006/customXml" ds:itemID="{49FB8FD3-B207-4EE9-A59F-993088AF03D1}">
+<ds:datastoreItem xmlns:ds="http://schemas.openxmlformats.org/officeDocument/2006/customXml" ds:itemID="{5F508B88-1E13-474B-8BDD-C94CAD90FCD5}">
   <ds:schemaRefs>
     <ds:schemaRef ds:uri="http://schemas.openxmlformats.org/officeDocument/2006/bibliography"/>
   </ds:schemaRefs>

</xml_diff>